<commit_message>
Continued to work on Lab 5 report.  Generated a few more test run graphs.
</commit_message>
<xml_diff>
--- a/Labs/Lab 5/Lab 5_PID Controller Design.docx
+++ b/Labs/Lab 5/Lab 5_PID Controller Design.docx
@@ -1,6 +1,6 @@
 
 <file path=word/document.xml><?xml version="1.0" encoding="utf-8"?>
-<w:document xmlns:wpc="http://schemas.microsoft.com/office/word/2010/wordprocessingCanvas" xmlns:cx="http://schemas.microsoft.com/office/drawing/2014/chartex" xmlns:cx1="http://schemas.microsoft.com/office/drawing/2015/9/8/chartex" xmlns:cx2="http://schemas.microsoft.com/office/drawing/2015/10/21/chartex" xmlns:cx3="http://schemas.microsoft.com/office/drawing/2016/5/9/chartex" xmlns:cx4="http://schemas.microsoft.com/office/drawing/2016/5/10/chartex" xmlns:cx5="http://schemas.microsoft.com/office/drawing/2016/5/11/chartex" xmlns:cx6="http://schemas.microsoft.com/office/drawing/2016/5/12/chartex" xmlns:cx7="http://schemas.microsoft.com/office/drawing/2016/5/13/chartex" xmlns:cx8="http://schemas.microsoft.com/office/drawing/2016/5/14/chartex" xmlns:mc="http://schemas.openxmlformats.org/markup-compatibility/2006" xmlns:aink="http://schemas.microsoft.com/office/drawing/2016/ink" xmlns:am3d="http://schemas.microsoft.com/office/drawing/2017/model3d" xmlns:o="urn:schemas-microsoft-com:office:office" xmlns:r="http://schemas.openxmlformats.org/officeDocument/2006/relationships" xmlns:m="http://schemas.openxmlformats.org/officeDocument/2006/math" xmlns:v="urn:schemas-microsoft-com:vml" xmlns:wp14="http://schemas.microsoft.com/office/word/2010/wordprocessingDrawing" xmlns:wp="http://schemas.openxmlformats.org/drawingml/2006/wordprocessingDrawing" xmlns:w10="urn:schemas-microsoft-com:office:word" xmlns:w="http://schemas.openxmlformats.org/wordprocessingml/2006/main" xmlns:w14="http://schemas.microsoft.com/office/word/2010/wordml" xmlns:w15="http://schemas.microsoft.com/office/word/2012/wordml" xmlns:w16cid="http://schemas.microsoft.com/office/word/2016/wordml/cid" xmlns:w16se="http://schemas.microsoft.com/office/word/2015/wordml/symex" xmlns:wpg="http://schemas.microsoft.com/office/word/2010/wordprocessingGroup" xmlns:wpi="http://schemas.microsoft.com/office/word/2010/wordprocessingInk" xmlns:wne="http://schemas.microsoft.com/office/word/2006/wordml" xmlns:wps="http://schemas.microsoft.com/office/word/2010/wordprocessingShape" mc:Ignorable="w14 w15 w16se w16cid wp14">
+<w:document xmlns:wpc="http://schemas.microsoft.com/office/word/2010/wordprocessingCanvas" xmlns:mo="http://schemas.microsoft.com/office/mac/office/2008/main" xmlns:mc="http://schemas.openxmlformats.org/markup-compatibility/2006" xmlns:mv="urn:schemas-microsoft-com:mac:vml" xmlns:o="urn:schemas-microsoft-com:office:office" xmlns:r="http://schemas.openxmlformats.org/officeDocument/2006/relationships" xmlns:m="http://schemas.openxmlformats.org/officeDocument/2006/math" xmlns:v="urn:schemas-microsoft-com:vml" xmlns:wp14="http://schemas.microsoft.com/office/word/2010/wordprocessingDrawing" xmlns:wp="http://schemas.openxmlformats.org/drawingml/2006/wordprocessingDrawing" xmlns:w10="urn:schemas-microsoft-com:office:word" xmlns:w="http://schemas.openxmlformats.org/wordprocessingml/2006/main" xmlns:w14="http://schemas.microsoft.com/office/word/2010/wordml" xmlns:wpg="http://schemas.microsoft.com/office/word/2010/wordprocessingGroup" xmlns:wpi="http://schemas.microsoft.com/office/word/2010/wordprocessingInk" xmlns:wne="http://schemas.microsoft.com/office/word/2006/wordml" xmlns:wps="http://schemas.microsoft.com/office/word/2010/wordprocessingShape" mc:Ignorable="w14 wp14">
   <w:body>
     <w:p>
       <w:pPr>
@@ -149,42 +149,8 @@
           <w:sz w:val="24"/>
           <w:szCs w:val="24"/>
         </w:rPr>
-        <w:t xml:space="preserve">Team 1: Jacob Cassady, Chase Crutcher, and Olalekan </w:t>
-      </w:r>
-      <w:proofErr w:type="spellStart"/>
-      <w:r>
-        <w:rPr>
-          <w:rFonts w:ascii="Calibri" w:eastAsia="Calibri" w:hAnsi="Calibri" w:cs="Calibri"/>
-          <w:i/>
-          <w:color w:val="3C78D8"/>
-          <w:sz w:val="24"/>
-          <w:szCs w:val="24"/>
-        </w:rPr>
-        <w:t>Olakitan</w:t>
-      </w:r>
-      <w:proofErr w:type="spellEnd"/>
-      <w:r>
-        <w:rPr>
-          <w:rFonts w:ascii="Calibri" w:eastAsia="Calibri" w:hAnsi="Calibri" w:cs="Calibri"/>
-          <w:i/>
-          <w:color w:val="3C78D8"/>
-          <w:sz w:val="24"/>
-          <w:szCs w:val="24"/>
-        </w:rPr>
-        <w:t xml:space="preserve"> </w:t>
-      </w:r>
-      <w:proofErr w:type="spellStart"/>
-      <w:r>
-        <w:rPr>
-          <w:rFonts w:ascii="Calibri" w:eastAsia="Calibri" w:hAnsi="Calibri" w:cs="Calibri"/>
-          <w:i/>
-          <w:color w:val="3C78D8"/>
-          <w:sz w:val="24"/>
-          <w:szCs w:val="24"/>
-        </w:rPr>
-        <w:t>Olowo</w:t>
-      </w:r>
-      <w:proofErr w:type="spellEnd"/>
+        <w:t>Team 1: Jacob Cassady, Chase Crutcher, and Olalekan Olakitan Olowo</w:t>
+      </w:r>
     </w:p>
     <w:p>
       <w:pPr>
@@ -418,12 +384,28 @@
         <w:t>Quick Turn Wall Follow</w:t>
       </w:r>
     </w:p>
-    <w:p/>
-    <w:p>
-      <w:pPr>
-        <w:ind w:left="720"/>
-      </w:pPr>
-      <w:r>
+    <w:p>
+      <w:pPr>
+        <w:pStyle w:val="Heading4"/>
+        <w:numPr>
+          <w:ilvl w:val="3"/>
+          <w:numId w:val="3"/>
+        </w:numPr>
+        <w:ind w:left="1440" w:hanging="18"/>
+      </w:pPr>
+      <w:r>
+        <w:t>Algorithm</w:t>
+      </w:r>
+    </w:p>
+    <w:p>
+      <w:pPr>
+        <w:ind w:left="1440"/>
+      </w:pPr>
+      <w:r>
+        <w:rPr>
+          <w:noProof/>
+          <w:lang w:val="en-US"/>
+        </w:rPr>
         <w:drawing>
           <wp:inline distT="0" distB="0" distL="0" distR="0" wp14:anchorId="32A00215" wp14:editId="3F7CB63F">
             <wp:extent cx="3981450" cy="5353050"/>
@@ -440,7 +422,7 @@
                     <pic:cNvPicPr/>
                   </pic:nvPicPr>
                   <pic:blipFill>
-                    <a:blip r:embed="rId5"/>
+                    <a:blip r:embed="rId8"/>
                     <a:stretch>
                       <a:fillRect/>
                     </a:stretch>
@@ -463,6 +445,34 @@
     </w:p>
     <w:p>
       <w:pPr>
+        <w:pStyle w:val="Heading4"/>
+        <w:numPr>
+          <w:ilvl w:val="3"/>
+          <w:numId w:val="3"/>
+        </w:numPr>
+        <w:ind w:left="1440" w:hanging="18"/>
+      </w:pPr>
+      <w:r>
+        <w:lastRenderedPageBreak/>
+        <w:t>Experiment</w:t>
+      </w:r>
+    </w:p>
+    <w:p>
+      <w:pPr>
+        <w:pStyle w:val="Heading4"/>
+        <w:numPr>
+          <w:ilvl w:val="3"/>
+          <w:numId w:val="3"/>
+        </w:numPr>
+        <w:ind w:left="1440" w:hanging="18"/>
+      </w:pPr>
+      <w:r>
+        <w:t>Analysis</w:t>
+      </w:r>
+    </w:p>
+    <w:p/>
+    <w:p>
+      <w:pPr>
         <w:pStyle w:val="Heading3"/>
         <w:numPr>
           <w:ilvl w:val="2"/>
@@ -471,20 +481,33 @@
         <w:ind w:left="720" w:firstLine="0"/>
       </w:pPr>
       <w:r>
-        <w:lastRenderedPageBreak/>
         <w:t>Gentle Turn Wall Follow</w:t>
       </w:r>
     </w:p>
     <w:p>
       <w:pPr>
-        <w:ind w:left="720"/>
+        <w:pStyle w:val="Heading4"/>
+        <w:numPr>
+          <w:ilvl w:val="3"/>
+          <w:numId w:val="3"/>
+        </w:numPr>
+        <w:ind w:left="1440" w:hanging="18"/>
+      </w:pPr>
+      <w:r>
+        <w:t>Algorithm</w:t>
+      </w:r>
+    </w:p>
+    <w:p>
+      <w:pPr>
+        <w:ind w:left="1440"/>
       </w:pPr>
       <w:r>
         <w:rPr>
           <w:noProof/>
+          <w:lang w:val="en-US"/>
         </w:rPr>
         <w:drawing>
-          <wp:inline distT="0" distB="0" distL="0" distR="0" wp14:anchorId="4E39BEBE" wp14:editId="18575E56">
+          <wp:inline distT="0" distB="0" distL="0" distR="0" wp14:anchorId="21407F8E" wp14:editId="426A24CF">
             <wp:extent cx="3981450" cy="5648325"/>
             <wp:effectExtent l="0" t="0" r="0" b="9525"/>
             <wp:docPr id="15" name="Picture 15"/>
@@ -499,7 +522,7 @@
                     <pic:cNvPicPr/>
                   </pic:nvPicPr>
                   <pic:blipFill>
-                    <a:blip r:embed="rId6"/>
+                    <a:blip r:embed="rId9"/>
                     <a:stretch>
                       <a:fillRect/>
                     </a:stretch>
@@ -520,6 +543,38 @@
         </w:drawing>
       </w:r>
     </w:p>
+    <w:p>
+      <w:pPr>
+        <w:pStyle w:val="Heading4"/>
+        <w:numPr>
+          <w:ilvl w:val="3"/>
+          <w:numId w:val="3"/>
+        </w:numPr>
+        <w:ind w:left="1440" w:hanging="18"/>
+      </w:pPr>
+      <w:r>
+        <w:lastRenderedPageBreak/>
+        <w:t>Experiment</w:t>
+      </w:r>
+    </w:p>
+    <w:p>
+      <w:pPr>
+        <w:pStyle w:val="Heading4"/>
+        <w:numPr>
+          <w:ilvl w:val="3"/>
+          <w:numId w:val="3"/>
+        </w:numPr>
+        <w:ind w:left="1440" w:hanging="18"/>
+      </w:pPr>
+      <w:r>
+        <w:t>Analysis</w:t>
+      </w:r>
+    </w:p>
+    <w:p>
+      <w:pPr>
+        <w:ind w:left="720"/>
+      </w:pPr>
+    </w:p>
     <w:p/>
     <w:p>
       <w:pPr>
@@ -531,11 +586,7 @@
         <w:ind w:left="360" w:firstLine="0"/>
       </w:pPr>
       <w:r>
-        <w:lastRenderedPageBreak/>
-        <w:t>Wall Following with P (Proportional) Controller</w:t>
-      </w:r>
-      <w:r>
-        <w:t xml:space="preserve"> </w:t>
+        <w:t xml:space="preserve">Wall Following with P (Proportional) Controller </w:t>
       </w:r>
       <w:r>
         <w:t>Primitive Wall Follow</w:t>
@@ -543,14 +594,28 @@
     </w:p>
     <w:p>
       <w:pPr>
-        <w:ind w:left="360"/>
+        <w:pStyle w:val="Heading3"/>
+        <w:numPr>
+          <w:ilvl w:val="2"/>
+          <w:numId w:val="3"/>
+        </w:numPr>
+        <w:ind w:left="1440" w:firstLine="0"/>
+      </w:pPr>
+      <w:r>
+        <w:t>Algorithm</w:t>
+      </w:r>
+    </w:p>
+    <w:p>
+      <w:pPr>
+        <w:ind w:left="1440"/>
       </w:pPr>
       <w:r>
         <w:rPr>
           <w:noProof/>
+          <w:lang w:val="en-US"/>
         </w:rPr>
         <w:drawing>
-          <wp:inline distT="0" distB="0" distL="0" distR="0" wp14:anchorId="0717BC67" wp14:editId="34A37C02">
+          <wp:inline distT="0" distB="0" distL="0" distR="0" wp14:anchorId="7A9B3C7C" wp14:editId="306C612D">
             <wp:extent cx="4305300" cy="5819775"/>
             <wp:effectExtent l="0" t="0" r="0" b="9525"/>
             <wp:docPr id="16" name="Picture 16"/>
@@ -565,7 +630,7 @@
                     <pic:cNvPicPr/>
                   </pic:nvPicPr>
                   <pic:blipFill>
-                    <a:blip r:embed="rId7"/>
+                    <a:blip r:embed="rId10"/>
                     <a:stretch>
                       <a:fillRect/>
                     </a:stretch>
@@ -585,11 +650,129 @@
           </wp:inline>
         </w:drawing>
       </w:r>
+    </w:p>
+    <w:p>
+      <w:pPr>
+        <w:pStyle w:val="Heading3"/>
+        <w:numPr>
+          <w:ilvl w:val="2"/>
+          <w:numId w:val="3"/>
+        </w:numPr>
+        <w:ind w:left="1440" w:firstLine="0"/>
+      </w:pPr>
+      <w:r>
+        <w:lastRenderedPageBreak/>
+        <w:t>Kp = 0.01</w:t>
+      </w:r>
+    </w:p>
+    <w:p>
+      <w:pPr>
+        <w:pStyle w:val="Heading4"/>
+        <w:numPr>
+          <w:ilvl w:val="3"/>
+          <w:numId w:val="3"/>
+        </w:numPr>
+        <w:ind w:left="2160" w:hanging="18"/>
+      </w:pPr>
+      <w:r>
+        <w:t>Experiment</w:t>
+      </w:r>
       <w:bookmarkStart w:id="4" w:name="_GoBack"/>
       <w:bookmarkEnd w:id="4"/>
     </w:p>
     <w:p>
       <w:pPr>
+        <w:pStyle w:val="Heading4"/>
+        <w:numPr>
+          <w:ilvl w:val="3"/>
+          <w:numId w:val="3"/>
+        </w:numPr>
+        <w:ind w:left="2160" w:hanging="18"/>
+      </w:pPr>
+      <w:r>
+        <w:t>Analysis</w:t>
+      </w:r>
+    </w:p>
+    <w:p>
+      <w:pPr>
+        <w:pStyle w:val="Heading3"/>
+        <w:numPr>
+          <w:ilvl w:val="2"/>
+          <w:numId w:val="3"/>
+        </w:numPr>
+        <w:ind w:left="1440" w:firstLine="0"/>
+      </w:pPr>
+      <w:r>
+        <w:t>Kp = 0.04</w:t>
+      </w:r>
+    </w:p>
+    <w:p>
+      <w:pPr>
+        <w:pStyle w:val="Heading4"/>
+        <w:numPr>
+          <w:ilvl w:val="3"/>
+          <w:numId w:val="3"/>
+        </w:numPr>
+        <w:ind w:left="2160" w:hanging="18"/>
+      </w:pPr>
+      <w:r>
+        <w:t>Experiment</w:t>
+      </w:r>
+    </w:p>
+    <w:p>
+      <w:pPr>
+        <w:pStyle w:val="Heading4"/>
+        <w:numPr>
+          <w:ilvl w:val="3"/>
+          <w:numId w:val="3"/>
+        </w:numPr>
+        <w:ind w:left="2160" w:hanging="18"/>
+      </w:pPr>
+      <w:r>
+        <w:t>Analysis</w:t>
+      </w:r>
+    </w:p>
+    <w:p>
+      <w:pPr>
+        <w:pStyle w:val="Heading3"/>
+        <w:numPr>
+          <w:ilvl w:val="2"/>
+          <w:numId w:val="3"/>
+        </w:numPr>
+        <w:ind w:left="1440" w:firstLine="0"/>
+      </w:pPr>
+      <w:r>
+        <w:t>Kp = 0.0075</w:t>
+      </w:r>
+    </w:p>
+    <w:p>
+      <w:pPr>
+        <w:pStyle w:val="Heading4"/>
+        <w:numPr>
+          <w:ilvl w:val="3"/>
+          <w:numId w:val="3"/>
+        </w:numPr>
+        <w:ind w:left="2160" w:hanging="18"/>
+      </w:pPr>
+      <w:r>
+        <w:t>Experiment</w:t>
+      </w:r>
+    </w:p>
+    <w:p>
+      <w:pPr>
+        <w:pStyle w:val="Heading4"/>
+        <w:numPr>
+          <w:ilvl w:val="3"/>
+          <w:numId w:val="3"/>
+        </w:numPr>
+        <w:ind w:left="2160" w:hanging="18"/>
+      </w:pPr>
+      <w:r>
+        <w:t>Analysis</w:t>
+      </w:r>
+    </w:p>
+    <w:p>
+      <w:pPr>
         <w:pStyle w:val="Heading2"/>
         <w:numPr>
           <w:ilvl w:val="1"/>
@@ -598,11 +781,59 @@
         <w:ind w:left="360" w:firstLine="0"/>
       </w:pPr>
       <w:r>
-        <w:lastRenderedPageBreak/>
-        <w:t>Wall Following with PD (Proportional and Derivative) Controller</w:t>
-      </w:r>
-      <w:r>
-        <w:t xml:space="preserve"> </w:t>
+        <w:t xml:space="preserve">Wall Following with PD (Proportional and Derivative) Controller </w:t>
+      </w:r>
+    </w:p>
+    <w:p>
+      <w:pPr>
+        <w:pStyle w:val="Heading3"/>
+        <w:numPr>
+          <w:ilvl w:val="2"/>
+          <w:numId w:val="3"/>
+        </w:numPr>
+        <w:ind w:left="1440" w:firstLine="0"/>
+      </w:pPr>
+      <w:r>
+        <w:t>Algorithm</w:t>
+      </w:r>
+    </w:p>
+    <w:p>
+      <w:pPr>
+        <w:pStyle w:val="Heading3"/>
+        <w:numPr>
+          <w:ilvl w:val="2"/>
+          <w:numId w:val="3"/>
+        </w:numPr>
+        <w:ind w:left="1440" w:firstLine="0"/>
+      </w:pPr>
+      <w:r>
+        <w:t>Kp = 0.000075</w:t>
+      </w:r>
+    </w:p>
+    <w:p>
+      <w:pPr>
+        <w:pStyle w:val="Heading4"/>
+        <w:numPr>
+          <w:ilvl w:val="3"/>
+          <w:numId w:val="3"/>
+        </w:numPr>
+        <w:ind w:left="2160" w:hanging="18"/>
+      </w:pPr>
+      <w:r>
+        <w:t>Experiment</w:t>
+      </w:r>
+    </w:p>
+    <w:p>
+      <w:pPr>
+        <w:pStyle w:val="Heading4"/>
+        <w:numPr>
+          <w:ilvl w:val="3"/>
+          <w:numId w:val="3"/>
+        </w:numPr>
+        <w:ind w:left="2160" w:hanging="18"/>
+      </w:pPr>
+      <w:r>
+        <w:t>Analysis</w:t>
       </w:r>
     </w:p>
     <w:p>
@@ -620,6 +851,19 @@
     </w:p>
     <w:p>
       <w:pPr>
+        <w:pStyle w:val="Heading3"/>
+        <w:numPr>
+          <w:ilvl w:val="2"/>
+          <w:numId w:val="3"/>
+        </w:numPr>
+        <w:ind w:left="1440" w:firstLine="0"/>
+      </w:pPr>
+      <w:r>
+        <w:t>Algorithm</w:t>
+      </w:r>
+    </w:p>
+    <w:p>
+      <w:pPr>
         <w:pStyle w:val="Heading2"/>
         <w:numPr>
           <w:ilvl w:val="1"/>
@@ -629,6 +873,19 @@
       </w:pPr>
       <w:r>
         <w:t>Wall Following with PID (Proportional, Integral, and Derivative) Controller</w:t>
+      </w:r>
+    </w:p>
+    <w:p>
+      <w:pPr>
+        <w:pStyle w:val="Heading3"/>
+        <w:numPr>
+          <w:ilvl w:val="2"/>
+          <w:numId w:val="3"/>
+        </w:numPr>
+        <w:ind w:left="1440" w:firstLine="0"/>
+      </w:pPr>
+      <w:r>
+        <w:t>Algorithm</w:t>
       </w:r>
     </w:p>
     <w:p>
@@ -642,10 +899,8 @@
       <w:bookmarkStart w:id="5" w:name="_hspxedvklezu" w:colFirst="0" w:colLast="0"/>
       <w:bookmarkEnd w:id="5"/>
       <w:r>
-        <w:t>C</w:t>
-      </w:r>
-      <w:r>
-        <w:t xml:space="preserve">onclusion </w:t>
+        <w:lastRenderedPageBreak/>
+        <w:t xml:space="preserve">Conclusion </w:t>
       </w:r>
     </w:p>
     <w:p/>
@@ -674,9 +929,59 @@
 </w:document>
 </file>
 
+<file path=word/endnotes.xml><?xml version="1.0" encoding="utf-8"?>
+<w:endnotes xmlns:wpc="http://schemas.microsoft.com/office/word/2010/wordprocessingCanvas" xmlns:mo="http://schemas.microsoft.com/office/mac/office/2008/main" xmlns:mc="http://schemas.openxmlformats.org/markup-compatibility/2006" xmlns:mv="urn:schemas-microsoft-com:mac:vml" xmlns:o="urn:schemas-microsoft-com:office:office" xmlns:r="http://schemas.openxmlformats.org/officeDocument/2006/relationships" xmlns:m="http://schemas.openxmlformats.org/officeDocument/2006/math" xmlns:v="urn:schemas-microsoft-com:vml" xmlns:wp14="http://schemas.microsoft.com/office/word/2010/wordprocessingDrawing" xmlns:wp="http://schemas.openxmlformats.org/drawingml/2006/wordprocessingDrawing" xmlns:w10="urn:schemas-microsoft-com:office:word" xmlns:w="http://schemas.openxmlformats.org/wordprocessingml/2006/main" xmlns:w14="http://schemas.microsoft.com/office/word/2010/wordml" xmlns:wpg="http://schemas.microsoft.com/office/word/2010/wordprocessingGroup" xmlns:wpi="http://schemas.microsoft.com/office/word/2010/wordprocessingInk" xmlns:wne="http://schemas.microsoft.com/office/word/2006/wordml" xmlns:wps="http://schemas.microsoft.com/office/word/2010/wordprocessingShape" mc:Ignorable="w14 wp14">
+  <w:endnote w:type="separator" w:id="-1">
+    <w:p>
+      <w:pPr>
+        <w:spacing w:line="240" w:lineRule="auto"/>
+      </w:pPr>
+      <w:r>
+        <w:separator/>
+      </w:r>
+    </w:p>
+  </w:endnote>
+  <w:endnote w:type="continuationSeparator" w:id="0">
+    <w:p>
+      <w:pPr>
+        <w:spacing w:line="240" w:lineRule="auto"/>
+      </w:pPr>
+      <w:r>
+        <w:continuationSeparator/>
+      </w:r>
+    </w:p>
+  </w:endnote>
+</w:endnotes>
+</file>
+
+<file path=word/footnotes.xml><?xml version="1.0" encoding="utf-8"?>
+<w:footnotes xmlns:wpc="http://schemas.microsoft.com/office/word/2010/wordprocessingCanvas" xmlns:mo="http://schemas.microsoft.com/office/mac/office/2008/main" xmlns:mc="http://schemas.openxmlformats.org/markup-compatibility/2006" xmlns:mv="urn:schemas-microsoft-com:mac:vml" xmlns:o="urn:schemas-microsoft-com:office:office" xmlns:r="http://schemas.openxmlformats.org/officeDocument/2006/relationships" xmlns:m="http://schemas.openxmlformats.org/officeDocument/2006/math" xmlns:v="urn:schemas-microsoft-com:vml" xmlns:wp14="http://schemas.microsoft.com/office/word/2010/wordprocessingDrawing" xmlns:wp="http://schemas.openxmlformats.org/drawingml/2006/wordprocessingDrawing" xmlns:w10="urn:schemas-microsoft-com:office:word" xmlns:w="http://schemas.openxmlformats.org/wordprocessingml/2006/main" xmlns:w14="http://schemas.microsoft.com/office/word/2010/wordml" xmlns:wpg="http://schemas.microsoft.com/office/word/2010/wordprocessingGroup" xmlns:wpi="http://schemas.microsoft.com/office/word/2010/wordprocessingInk" xmlns:wne="http://schemas.microsoft.com/office/word/2006/wordml" xmlns:wps="http://schemas.microsoft.com/office/word/2010/wordprocessingShape" mc:Ignorable="w14 wp14">
+  <w:footnote w:type="separator" w:id="-1">
+    <w:p>
+      <w:pPr>
+        <w:spacing w:line="240" w:lineRule="auto"/>
+      </w:pPr>
+      <w:r>
+        <w:separator/>
+      </w:r>
+    </w:p>
+  </w:footnote>
+  <w:footnote w:type="continuationSeparator" w:id="0">
+    <w:p>
+      <w:pPr>
+        <w:spacing w:line="240" w:lineRule="auto"/>
+      </w:pPr>
+      <w:r>
+        <w:continuationSeparator/>
+      </w:r>
+    </w:p>
+  </w:footnote>
+</w:footnotes>
+</file>
+
 <file path=word/numbering.xml><?xml version="1.0" encoding="utf-8"?>
-<w:numbering xmlns:wpc="http://schemas.microsoft.com/office/word/2010/wordprocessingCanvas" xmlns:cx="http://schemas.microsoft.com/office/drawing/2014/chartex" xmlns:cx1="http://schemas.microsoft.com/office/drawing/2015/9/8/chartex" xmlns:cx2="http://schemas.microsoft.com/office/drawing/2015/10/21/chartex" xmlns:cx3="http://schemas.microsoft.com/office/drawing/2016/5/9/chartex" xmlns:cx4="http://schemas.microsoft.com/office/drawing/2016/5/10/chartex" xmlns:cx5="http://schemas.microsoft.com/office/drawing/2016/5/11/chartex" xmlns:cx6="http://schemas.microsoft.com/office/drawing/2016/5/12/chartex" xmlns:cx7="http://schemas.microsoft.com/office/drawing/2016/5/13/chartex" xmlns:cx8="http://schemas.microsoft.com/office/drawing/2016/5/14/chartex" xmlns:mc="http://schemas.openxmlformats.org/markup-compatibility/2006" xmlns:aink="http://schemas.microsoft.com/office/drawing/2016/ink" xmlns:am3d="http://schemas.microsoft.com/office/drawing/2017/model3d" xmlns:o="urn:schemas-microsoft-com:office:office" xmlns:r="http://schemas.openxmlformats.org/officeDocument/2006/relationships" xmlns:m="http://schemas.openxmlformats.org/officeDocument/2006/math" xmlns:v="urn:schemas-microsoft-com:vml" xmlns:wp14="http://schemas.microsoft.com/office/word/2010/wordprocessingDrawing" xmlns:wp="http://schemas.openxmlformats.org/drawingml/2006/wordprocessingDrawing" xmlns:w10="urn:schemas-microsoft-com:office:word" xmlns:w="http://schemas.openxmlformats.org/wordprocessingml/2006/main" xmlns:w14="http://schemas.microsoft.com/office/word/2010/wordml" xmlns:w15="http://schemas.microsoft.com/office/word/2012/wordml" xmlns:w16cid="http://schemas.microsoft.com/office/word/2016/wordml/cid" xmlns:w16se="http://schemas.microsoft.com/office/word/2015/wordml/symex" xmlns:wpg="http://schemas.microsoft.com/office/word/2010/wordprocessingGroup" xmlns:wpi="http://schemas.microsoft.com/office/word/2010/wordprocessingInk" xmlns:wne="http://schemas.microsoft.com/office/word/2006/wordml" xmlns:wps="http://schemas.microsoft.com/office/word/2010/wordprocessingShape" mc:Ignorable="w14 w15 w16se w16cid wp14">
-  <w:abstractNum w:abstractNumId="0" w15:restartNumberingAfterBreak="0">
+<w:numbering xmlns:wpc="http://schemas.microsoft.com/office/word/2010/wordprocessingCanvas" xmlns:mo="http://schemas.microsoft.com/office/mac/office/2008/main" xmlns:mc="http://schemas.openxmlformats.org/markup-compatibility/2006" xmlns:mv="urn:schemas-microsoft-com:mac:vml" xmlns:o="urn:schemas-microsoft-com:office:office" xmlns:r="http://schemas.openxmlformats.org/officeDocument/2006/relationships" xmlns:m="http://schemas.openxmlformats.org/officeDocument/2006/math" xmlns:v="urn:schemas-microsoft-com:vml" xmlns:wp14="http://schemas.microsoft.com/office/word/2010/wordprocessingDrawing" xmlns:wp="http://schemas.openxmlformats.org/drawingml/2006/wordprocessingDrawing" xmlns:w10="urn:schemas-microsoft-com:office:word" xmlns:w="http://schemas.openxmlformats.org/wordprocessingml/2006/main" xmlns:w14="http://schemas.microsoft.com/office/word/2010/wordml" xmlns:wpg="http://schemas.microsoft.com/office/word/2010/wordprocessingGroup" xmlns:wpi="http://schemas.microsoft.com/office/word/2010/wordprocessingInk" xmlns:wne="http://schemas.microsoft.com/office/word/2006/wordml" xmlns:wps="http://schemas.microsoft.com/office/word/2010/wordprocessingShape" mc:Ignorable="w14 wp14">
+  <w:abstractNum w:abstractNumId="0">
     <w:nsid w:val="0BF60F7A"/>
     <w:multiLevelType w:val="multilevel"/>
     <w:tmpl w:val="0409001F"/>
@@ -762,7 +1067,7 @@
       </w:pPr>
     </w:lvl>
   </w:abstractNum>
-  <w:abstractNum w:abstractNumId="1" w15:restartNumberingAfterBreak="0">
+  <w:abstractNum w:abstractNumId="1">
     <w:nsid w:val="4C8C6D6A"/>
     <w:multiLevelType w:val="hybridMultilevel"/>
     <w:tmpl w:val="7A1ADB92"/>
@@ -851,7 +1156,7 @@
       </w:pPr>
     </w:lvl>
   </w:abstractNum>
-  <w:abstractNum w:abstractNumId="2" w15:restartNumberingAfterBreak="0">
+  <w:abstractNum w:abstractNumId="2">
     <w:nsid w:val="52141F03"/>
     <w:multiLevelType w:val="multilevel"/>
     <w:tmpl w:val="0409001F"/>
@@ -937,7 +1242,7 @@
       </w:pPr>
     </w:lvl>
   </w:abstractNum>
-  <w:abstractNum w:abstractNumId="3" w15:restartNumberingAfterBreak="0">
+  <w:abstractNum w:abstractNumId="3">
     <w:nsid w:val="6FF5561B"/>
     <w:multiLevelType w:val="multilevel"/>
     <w:tmpl w:val="0BE6CD5E"/>
@@ -1066,7 +1371,7 @@
 </file>
 
 <file path=word/styles.xml><?xml version="1.0" encoding="utf-8"?>
-<w:styles xmlns:mc="http://schemas.openxmlformats.org/markup-compatibility/2006" xmlns:r="http://schemas.openxmlformats.org/officeDocument/2006/relationships" xmlns:w="http://schemas.openxmlformats.org/wordprocessingml/2006/main" xmlns:w14="http://schemas.microsoft.com/office/word/2010/wordml" xmlns:w15="http://schemas.microsoft.com/office/word/2012/wordml" xmlns:w16cid="http://schemas.microsoft.com/office/word/2016/wordml/cid" xmlns:w16se="http://schemas.microsoft.com/office/word/2015/wordml/symex" mc:Ignorable="w14 w15 w16se w16cid">
+<w:styles xmlns:mc="http://schemas.openxmlformats.org/markup-compatibility/2006" xmlns:r="http://schemas.openxmlformats.org/officeDocument/2006/relationships" xmlns:w="http://schemas.openxmlformats.org/wordprocessingml/2006/main" xmlns:w14="http://schemas.microsoft.com/office/word/2010/wordml" mc:Ignorable="w14">
   <w:docDefaults>
     <w:rPrDefault>
       <w:rPr>
@@ -1082,384 +1387,153 @@
       </w:pPr>
     </w:pPrDefault>
   </w:docDefaults>
-  <w:latentStyles w:defLockedState="0" w:defUIPriority="99" w:defSemiHidden="0" w:defUnhideWhenUsed="0" w:defQFormat="0" w:count="377">
-    <w:lsdException w:name="Normal" w:uiPriority="0" w:qFormat="1"/>
-    <w:lsdException w:name="heading 1" w:uiPriority="9" w:qFormat="1"/>
-    <w:lsdException w:name="heading 2" w:semiHidden="1" w:uiPriority="9" w:unhideWhenUsed="1" w:qFormat="1"/>
-    <w:lsdException w:name="heading 3" w:semiHidden="1" w:uiPriority="9" w:unhideWhenUsed="1" w:qFormat="1"/>
-    <w:lsdException w:name="heading 4" w:semiHidden="1" w:uiPriority="9" w:unhideWhenUsed="1" w:qFormat="1"/>
-    <w:lsdException w:name="heading 5" w:semiHidden="1" w:uiPriority="9" w:unhideWhenUsed="1" w:qFormat="1"/>
-    <w:lsdException w:name="heading 6" w:semiHidden="1" w:uiPriority="9" w:unhideWhenUsed="1" w:qFormat="1"/>
-    <w:lsdException w:name="heading 7" w:semiHidden="1" w:uiPriority="9" w:unhideWhenUsed="1" w:qFormat="1"/>
-    <w:lsdException w:name="heading 8" w:semiHidden="1" w:uiPriority="9" w:unhideWhenUsed="1" w:qFormat="1"/>
-    <w:lsdException w:name="heading 9" w:semiHidden="1" w:uiPriority="9" w:unhideWhenUsed="1" w:qFormat="1"/>
-    <w:lsdException w:name="index 1" w:semiHidden="1" w:unhideWhenUsed="1"/>
-    <w:lsdException w:name="index 2" w:semiHidden="1" w:unhideWhenUsed="1"/>
-    <w:lsdException w:name="index 3" w:semiHidden="1" w:unhideWhenUsed="1"/>
-    <w:lsdException w:name="index 4" w:semiHidden="1" w:unhideWhenUsed="1"/>
-    <w:lsdException w:name="index 5" w:semiHidden="1" w:unhideWhenUsed="1"/>
-    <w:lsdException w:name="index 6" w:semiHidden="1" w:unhideWhenUsed="1"/>
-    <w:lsdException w:name="index 7" w:semiHidden="1" w:unhideWhenUsed="1"/>
-    <w:lsdException w:name="index 8" w:semiHidden="1" w:unhideWhenUsed="1"/>
-    <w:lsdException w:name="index 9" w:semiHidden="1" w:unhideWhenUsed="1"/>
-    <w:lsdException w:name="toc 1" w:semiHidden="1" w:uiPriority="39" w:unhideWhenUsed="1"/>
-    <w:lsdException w:name="toc 2" w:semiHidden="1" w:uiPriority="39" w:unhideWhenUsed="1"/>
-    <w:lsdException w:name="toc 3" w:semiHidden="1" w:uiPriority="39" w:unhideWhenUsed="1"/>
-    <w:lsdException w:name="toc 4" w:semiHidden="1" w:uiPriority="39" w:unhideWhenUsed="1"/>
-    <w:lsdException w:name="toc 5" w:semiHidden="1" w:uiPriority="39" w:unhideWhenUsed="1"/>
-    <w:lsdException w:name="toc 6" w:semiHidden="1" w:uiPriority="39" w:unhideWhenUsed="1"/>
-    <w:lsdException w:name="toc 7" w:semiHidden="1" w:uiPriority="39" w:unhideWhenUsed="1"/>
-    <w:lsdException w:name="toc 8" w:semiHidden="1" w:uiPriority="39" w:unhideWhenUsed="1"/>
-    <w:lsdException w:name="toc 9" w:semiHidden="1" w:uiPriority="39" w:unhideWhenUsed="1"/>
-    <w:lsdException w:name="Normal Indent" w:semiHidden="1" w:unhideWhenUsed="1"/>
-    <w:lsdException w:name="footnote text" w:semiHidden="1" w:unhideWhenUsed="1"/>
-    <w:lsdException w:name="annotation text" w:semiHidden="1" w:unhideWhenUsed="1"/>
-    <w:lsdException w:name="header" w:semiHidden="1" w:unhideWhenUsed="1"/>
-    <w:lsdException w:name="footer" w:semiHidden="1" w:unhideWhenUsed="1"/>
-    <w:lsdException w:name="index heading" w:semiHidden="1" w:unhideWhenUsed="1"/>
-    <w:lsdException w:name="caption" w:semiHidden="1" w:uiPriority="35" w:unhideWhenUsed="1" w:qFormat="1"/>
-    <w:lsdException w:name="table of figures" w:semiHidden="1" w:unhideWhenUsed="1"/>
-    <w:lsdException w:name="envelope address" w:semiHidden="1" w:unhideWhenUsed="1"/>
-    <w:lsdException w:name="envelope return" w:semiHidden="1" w:unhideWhenUsed="1"/>
-    <w:lsdException w:name="footnote reference" w:semiHidden="1" w:unhideWhenUsed="1"/>
-    <w:lsdException w:name="annotation reference" w:semiHidden="1" w:unhideWhenUsed="1"/>
-    <w:lsdException w:name="line number" w:semiHidden="1" w:unhideWhenUsed="1"/>
-    <w:lsdException w:name="page number" w:semiHidden="1" w:unhideWhenUsed="1"/>
-    <w:lsdException w:name="endnote reference" w:semiHidden="1" w:unhideWhenUsed="1"/>
-    <w:lsdException w:name="endnote text" w:semiHidden="1" w:unhideWhenUsed="1"/>
-    <w:lsdException w:name="table of authorities" w:semiHidden="1" w:unhideWhenUsed="1"/>
-    <w:lsdException w:name="macro" w:semiHidden="1" w:unhideWhenUsed="1"/>
-    <w:lsdException w:name="toa heading" w:semiHidden="1" w:unhideWhenUsed="1"/>
-    <w:lsdException w:name="List" w:semiHidden="1" w:unhideWhenUsed="1"/>
-    <w:lsdException w:name="List Bullet" w:semiHidden="1" w:unhideWhenUsed="1"/>
-    <w:lsdException w:name="List Number" w:semiHidden="1" w:unhideWhenUsed="1"/>
-    <w:lsdException w:name="List 2" w:semiHidden="1" w:unhideWhenUsed="1"/>
-    <w:lsdException w:name="List 3" w:semiHidden="1" w:unhideWhenUsed="1"/>
-    <w:lsdException w:name="List 4" w:semiHidden="1" w:unhideWhenUsed="1"/>
-    <w:lsdException w:name="List 5" w:semiHidden="1" w:unhideWhenUsed="1"/>
-    <w:lsdException w:name="List Bullet 2" w:semiHidden="1" w:unhideWhenUsed="1"/>
-    <w:lsdException w:name="List Bullet 3" w:semiHidden="1" w:unhideWhenUsed="1"/>
-    <w:lsdException w:name="List Bullet 4" w:semiHidden="1" w:unhideWhenUsed="1"/>
-    <w:lsdException w:name="List Bullet 5" w:semiHidden="1" w:unhideWhenUsed="1"/>
-    <w:lsdException w:name="List Number 2" w:semiHidden="1" w:unhideWhenUsed="1"/>
-    <w:lsdException w:name="List Number 3" w:semiHidden="1" w:unhideWhenUsed="1"/>
-    <w:lsdException w:name="List Number 4" w:semiHidden="1" w:unhideWhenUsed="1"/>
-    <w:lsdException w:name="List Number 5" w:semiHidden="1" w:unhideWhenUsed="1"/>
-    <w:lsdException w:name="Title" w:uiPriority="10" w:qFormat="1"/>
-    <w:lsdException w:name="Closing" w:semiHidden="1" w:unhideWhenUsed="1"/>
-    <w:lsdException w:name="Signature" w:semiHidden="1" w:unhideWhenUsed="1"/>
-    <w:lsdException w:name="Default Paragraph Font" w:semiHidden="1" w:uiPriority="1" w:unhideWhenUsed="1"/>
-    <w:lsdException w:name="Body Text" w:semiHidden="1" w:unhideWhenUsed="1"/>
-    <w:lsdException w:name="Body Text Indent" w:semiHidden="1" w:unhideWhenUsed="1"/>
-    <w:lsdException w:name="List Continue" w:semiHidden="1" w:unhideWhenUsed="1"/>
-    <w:lsdException w:name="List Continue 2" w:semiHidden="1" w:unhideWhenUsed="1"/>
-    <w:lsdException w:name="List Continue 3" w:semiHidden="1" w:unhideWhenUsed="1"/>
-    <w:lsdException w:name="List Continue 4" w:semiHidden="1" w:unhideWhenUsed="1"/>
-    <w:lsdException w:name="List Continue 5" w:semiHidden="1" w:unhideWhenUsed="1"/>
-    <w:lsdException w:name="Message Header" w:semiHidden="1" w:unhideWhenUsed="1"/>
-    <w:lsdException w:name="Subtitle" w:uiPriority="11" w:qFormat="1"/>
-    <w:lsdException w:name="Salutation" w:semiHidden="1" w:unhideWhenUsed="1"/>
-    <w:lsdException w:name="Date" w:semiHidden="1" w:unhideWhenUsed="1"/>
-    <w:lsdException w:name="Body Text First Indent" w:semiHidden="1" w:unhideWhenUsed="1"/>
-    <w:lsdException w:name="Body Text First Indent 2" w:semiHidden="1" w:unhideWhenUsed="1"/>
-    <w:lsdException w:name="Note Heading" w:semiHidden="1" w:unhideWhenUsed="1"/>
-    <w:lsdException w:name="Body Text 2" w:semiHidden="1" w:unhideWhenUsed="1"/>
-    <w:lsdException w:name="Body Text 3" w:semiHidden="1" w:unhideWhenUsed="1"/>
-    <w:lsdException w:name="Body Text Indent 2" w:semiHidden="1" w:unhideWhenUsed="1"/>
-    <w:lsdException w:name="Body Text Indent 3" w:semiHidden="1" w:unhideWhenUsed="1"/>
-    <w:lsdException w:name="Block Text" w:semiHidden="1" w:unhideWhenUsed="1"/>
-    <w:lsdException w:name="Hyperlink" w:semiHidden="1" w:unhideWhenUsed="1"/>
-    <w:lsdException w:name="FollowedHyperlink" w:semiHidden="1" w:unhideWhenUsed="1"/>
-    <w:lsdException w:name="Strong" w:uiPriority="22" w:qFormat="1"/>
-    <w:lsdException w:name="Emphasis" w:uiPriority="20" w:qFormat="1"/>
-    <w:lsdException w:name="Document Map" w:semiHidden="1" w:unhideWhenUsed="1"/>
-    <w:lsdException w:name="Plain Text" w:semiHidden="1" w:unhideWhenUsed="1"/>
-    <w:lsdException w:name="E-mail Signature" w:semiHidden="1" w:unhideWhenUsed="1"/>
-    <w:lsdException w:name="HTML Top of Form" w:semiHidden="1" w:unhideWhenUsed="1"/>
-    <w:lsdException w:name="HTML Bottom of Form" w:semiHidden="1" w:unhideWhenUsed="1"/>
-    <w:lsdException w:name="Normal (Web)" w:semiHidden="1" w:unhideWhenUsed="1"/>
-    <w:lsdException w:name="HTML Acronym" w:semiHidden="1" w:unhideWhenUsed="1"/>
-    <w:lsdException w:name="HTML Address" w:semiHidden="1" w:unhideWhenUsed="1"/>
-    <w:lsdException w:name="HTML Cite" w:semiHidden="1" w:unhideWhenUsed="1"/>
-    <w:lsdException w:name="HTML Code" w:semiHidden="1" w:unhideWhenUsed="1"/>
-    <w:lsdException w:name="HTML Definition" w:semiHidden="1" w:unhideWhenUsed="1"/>
-    <w:lsdException w:name="HTML Keyboard" w:semiHidden="1" w:unhideWhenUsed="1"/>
-    <w:lsdException w:name="HTML Preformatted" w:semiHidden="1" w:unhideWhenUsed="1"/>
-    <w:lsdException w:name="HTML Sample" w:semiHidden="1" w:unhideWhenUsed="1"/>
-    <w:lsdException w:name="HTML Typewriter" w:semiHidden="1" w:unhideWhenUsed="1"/>
-    <w:lsdException w:name="HTML Variable" w:semiHidden="1" w:unhideWhenUsed="1"/>
-    <w:lsdException w:name="Normal Table" w:semiHidden="1" w:unhideWhenUsed="1"/>
-    <w:lsdException w:name="annotation subject" w:semiHidden="1" w:unhideWhenUsed="1"/>
-    <w:lsdException w:name="No List" w:semiHidden="1" w:unhideWhenUsed="1"/>
-    <w:lsdException w:name="Outline List 1" w:semiHidden="1" w:unhideWhenUsed="1"/>
-    <w:lsdException w:name="Outline List 2" w:semiHidden="1" w:unhideWhenUsed="1"/>
-    <w:lsdException w:name="Outline List 3" w:semiHidden="1" w:unhideWhenUsed="1"/>
-    <w:lsdException w:name="Table Simple 1" w:semiHidden="1" w:unhideWhenUsed="1"/>
-    <w:lsdException w:name="Table Simple 2" w:semiHidden="1" w:unhideWhenUsed="1"/>
-    <w:lsdException w:name="Table Simple 3" w:semiHidden="1" w:unhideWhenUsed="1"/>
-    <w:lsdException w:name="Table Classic 1" w:semiHidden="1" w:unhideWhenUsed="1"/>
-    <w:lsdException w:name="Table Classic 2" w:semiHidden="1" w:unhideWhenUsed="1"/>
-    <w:lsdException w:name="Table Classic 3" w:semiHidden="1" w:unhideWhenUsed="1"/>
-    <w:lsdException w:name="Table Classic 4" w:semiHidden="1" w:unhideWhenUsed="1"/>
-    <w:lsdException w:name="Table Colorful 1" w:semiHidden="1" w:unhideWhenUsed="1"/>
-    <w:lsdException w:name="Table Colorful 2" w:semiHidden="1" w:unhideWhenUsed="1"/>
-    <w:lsdException w:name="Table Colorful 3" w:semiHidden="1" w:unhideWhenUsed="1"/>
-    <w:lsdException w:name="Table Columns 1" w:semiHidden="1" w:unhideWhenUsed="1"/>
-    <w:lsdException w:name="Table Columns 2" w:semiHidden="1" w:unhideWhenUsed="1"/>
-    <w:lsdException w:name="Table Columns 3" w:semiHidden="1" w:unhideWhenUsed="1"/>
-    <w:lsdException w:name="Table Columns 4" w:semiHidden="1" w:unhideWhenUsed="1"/>
-    <w:lsdException w:name="Table Columns 5" w:semiHidden="1" w:unhideWhenUsed="1"/>
-    <w:lsdException w:name="Table Grid 1" w:semiHidden="1" w:unhideWhenUsed="1"/>
-    <w:lsdException w:name="Table Grid 2" w:semiHidden="1" w:unhideWhenUsed="1"/>
-    <w:lsdException w:name="Table Grid 3" w:semiHidden="1" w:unhideWhenUsed="1"/>
-    <w:lsdException w:name="Table Grid 4" w:semiHidden="1" w:unhideWhenUsed="1"/>
-    <w:lsdException w:name="Table Grid 5" w:semiHidden="1" w:unhideWhenUsed="1"/>
-    <w:lsdException w:name="Table Grid 6" w:semiHidden="1" w:unhideWhenUsed="1"/>
-    <w:lsdException w:name="Table Grid 7" w:semiHidden="1" w:unhideWhenUsed="1"/>
-    <w:lsdException w:name="Table Grid 8" w:semiHidden="1" w:unhideWhenUsed="1"/>
-    <w:lsdException w:name="Table List 1" w:semiHidden="1" w:unhideWhenUsed="1"/>
-    <w:lsdException w:name="Table List 2" w:semiHidden="1" w:unhideWhenUsed="1"/>
-    <w:lsdException w:name="Table List 3" w:semiHidden="1" w:unhideWhenUsed="1"/>
-    <w:lsdException w:name="Table List 4" w:semiHidden="1" w:unhideWhenUsed="1"/>
-    <w:lsdException w:name="Table List 5" w:semiHidden="1" w:unhideWhenUsed="1"/>
-    <w:lsdException w:name="Table List 6" w:semiHidden="1" w:unhideWhenUsed="1"/>
-    <w:lsdException w:name="Table List 7" w:semiHidden="1" w:unhideWhenUsed="1"/>
-    <w:lsdException w:name="Table List 8" w:semiHidden="1" w:unhideWhenUsed="1"/>
-    <w:lsdException w:name="Table 3D effects 1" w:semiHidden="1" w:unhideWhenUsed="1"/>
-    <w:lsdException w:name="Table 3D effects 2" w:semiHidden="1" w:unhideWhenUsed="1"/>
-    <w:lsdException w:name="Table 3D effects 3" w:semiHidden="1" w:unhideWhenUsed="1"/>
-    <w:lsdException w:name="Table Contemporary" w:semiHidden="1" w:unhideWhenUsed="1"/>
-    <w:lsdException w:name="Table Elegant" w:semiHidden="1" w:unhideWhenUsed="1"/>
-    <w:lsdException w:name="Table Professional" w:semiHidden="1" w:unhideWhenUsed="1"/>
-    <w:lsdException w:name="Table Subtle 1" w:semiHidden="1" w:unhideWhenUsed="1"/>
-    <w:lsdException w:name="Table Subtle 2" w:semiHidden="1" w:unhideWhenUsed="1"/>
-    <w:lsdException w:name="Table Web 1" w:semiHidden="1" w:unhideWhenUsed="1"/>
-    <w:lsdException w:name="Table Web 2" w:semiHidden="1" w:unhideWhenUsed="1"/>
-    <w:lsdException w:name="Table Web 3" w:semiHidden="1" w:unhideWhenUsed="1"/>
-    <w:lsdException w:name="Balloon Text" w:semiHidden="1" w:unhideWhenUsed="1"/>
-    <w:lsdException w:name="Table Grid" w:uiPriority="39"/>
-    <w:lsdException w:name="Table Theme" w:semiHidden="1" w:unhideWhenUsed="1"/>
-    <w:lsdException w:name="Placeholder Text" w:semiHidden="1"/>
-    <w:lsdException w:name="No Spacing" w:uiPriority="1" w:qFormat="1"/>
-    <w:lsdException w:name="Light Shading" w:uiPriority="60"/>
-    <w:lsdException w:name="Light List" w:uiPriority="61"/>
-    <w:lsdException w:name="Light Grid" w:uiPriority="62"/>
-    <w:lsdException w:name="Medium Shading 1" w:uiPriority="63"/>
-    <w:lsdException w:name="Medium Shading 2" w:uiPriority="64"/>
-    <w:lsdException w:name="Medium List 1" w:uiPriority="65"/>
-    <w:lsdException w:name="Medium List 2" w:uiPriority="66"/>
-    <w:lsdException w:name="Medium Grid 1" w:uiPriority="67"/>
-    <w:lsdException w:name="Medium Grid 2" w:uiPriority="68"/>
-    <w:lsdException w:name="Medium Grid 3" w:uiPriority="69"/>
-    <w:lsdException w:name="Dark List" w:uiPriority="70"/>
-    <w:lsdException w:name="Colorful Shading" w:uiPriority="71"/>
-    <w:lsdException w:name="Colorful List" w:uiPriority="72"/>
-    <w:lsdException w:name="Colorful Grid" w:uiPriority="73"/>
-    <w:lsdException w:name="Light Shading Accent 1" w:uiPriority="60"/>
-    <w:lsdException w:name="Light List Accent 1" w:uiPriority="61"/>
-    <w:lsdException w:name="Light Grid Accent 1" w:uiPriority="62"/>
-    <w:lsdException w:name="Medium Shading 1 Accent 1" w:uiPriority="63"/>
-    <w:lsdException w:name="Medium Shading 2 Accent 1" w:uiPriority="64"/>
-    <w:lsdException w:name="Medium List 1 Accent 1" w:uiPriority="65"/>
-    <w:lsdException w:name="Revision" w:semiHidden="1"/>
-    <w:lsdException w:name="List Paragraph" w:uiPriority="34" w:qFormat="1"/>
-    <w:lsdException w:name="Quote" w:uiPriority="29" w:qFormat="1"/>
-    <w:lsdException w:name="Intense Quote" w:uiPriority="30" w:qFormat="1"/>
-    <w:lsdException w:name="Medium List 2 Accent 1" w:uiPriority="66"/>
-    <w:lsdException w:name="Medium Grid 1 Accent 1" w:uiPriority="67"/>
-    <w:lsdException w:name="Medium Grid 2 Accent 1" w:uiPriority="68"/>
-    <w:lsdException w:name="Medium Grid 3 Accent 1" w:uiPriority="69"/>
-    <w:lsdException w:name="Dark List Accent 1" w:uiPriority="70"/>
-    <w:lsdException w:name="Colorful Shading Accent 1" w:uiPriority="71"/>
-    <w:lsdException w:name="Colorful List Accent 1" w:uiPriority="72"/>
-    <w:lsdException w:name="Colorful Grid Accent 1" w:uiPriority="73"/>
-    <w:lsdException w:name="Light Shading Accent 2" w:uiPriority="60"/>
-    <w:lsdException w:name="Light List Accent 2" w:uiPriority="61"/>
-    <w:lsdException w:name="Light Grid Accent 2" w:uiPriority="62"/>
-    <w:lsdException w:name="Medium Shading 1 Accent 2" w:uiPriority="63"/>
-    <w:lsdException w:name="Medium Shading 2 Accent 2" w:uiPriority="64"/>
-    <w:lsdException w:name="Medium List 1 Accent 2" w:uiPriority="65"/>
-    <w:lsdException w:name="Medium List 2 Accent 2" w:uiPriority="66"/>
-    <w:lsdException w:name="Medium Grid 1 Accent 2" w:uiPriority="67"/>
-    <w:lsdException w:name="Medium Grid 2 Accent 2" w:uiPriority="68"/>
-    <w:lsdException w:name="Medium Grid 3 Accent 2" w:uiPriority="69"/>
-    <w:lsdException w:name="Dark List Accent 2" w:uiPriority="70"/>
-    <w:lsdException w:name="Colorful Shading Accent 2" w:uiPriority="71"/>
-    <w:lsdException w:name="Colorful List Accent 2" w:uiPriority="72"/>
-    <w:lsdException w:name="Colorful Grid Accent 2" w:uiPriority="73"/>
-    <w:lsdException w:name="Light Shading Accent 3" w:uiPriority="60"/>
-    <w:lsdException w:name="Light List Accent 3" w:uiPriority="61"/>
-    <w:lsdException w:name="Light Grid Accent 3" w:uiPriority="62"/>
-    <w:lsdException w:name="Medium Shading 1 Accent 3" w:uiPriority="63"/>
-    <w:lsdException w:name="Medium Shading 2 Accent 3" w:uiPriority="64"/>
-    <w:lsdException w:name="Medium List 1 Accent 3" w:uiPriority="65"/>
-    <w:lsdException w:name="Medium List 2 Accent 3" w:uiPriority="66"/>
-    <w:lsdException w:name="Medium Grid 1 Accent 3" w:uiPriority="67"/>
-    <w:lsdException w:name="Medium Grid 2 Accent 3" w:uiPriority="68"/>
-    <w:lsdException w:name="Medium Grid 3 Accent 3" w:uiPriority="69"/>
-    <w:lsdException w:name="Dark List Accent 3" w:uiPriority="70"/>
-    <w:lsdException w:name="Colorful Shading Accent 3" w:uiPriority="71"/>
-    <w:lsdException w:name="Colorful List Accent 3" w:uiPriority="72"/>
-    <w:lsdException w:name="Colorful Grid Accent 3" w:uiPriority="73"/>
-    <w:lsdException w:name="Light Shading Accent 4" w:uiPriority="60"/>
-    <w:lsdException w:name="Light List Accent 4" w:uiPriority="61"/>
-    <w:lsdException w:name="Light Grid Accent 4" w:uiPriority="62"/>
-    <w:lsdException w:name="Medium Shading 1 Accent 4" w:uiPriority="63"/>
-    <w:lsdException w:name="Medium Shading 2 Accent 4" w:uiPriority="64"/>
-    <w:lsdException w:name="Medium List 1 Accent 4" w:uiPriority="65"/>
-    <w:lsdException w:name="Medium List 2 Accent 4" w:uiPriority="66"/>
-    <w:lsdException w:name="Medium Grid 1 Accent 4" w:uiPriority="67"/>
-    <w:lsdException w:name="Medium Grid 2 Accent 4" w:uiPriority="68"/>
-    <w:lsdException w:name="Medium Grid 3 Accent 4" w:uiPriority="69"/>
-    <w:lsdException w:name="Dark List Accent 4" w:uiPriority="70"/>
-    <w:lsdException w:name="Colorful Shading Accent 4" w:uiPriority="71"/>
-    <w:lsdException w:name="Colorful List Accent 4" w:uiPriority="72"/>
-    <w:lsdException w:name="Colorful Grid Accent 4" w:uiPriority="73"/>
-    <w:lsdException w:name="Light Shading Accent 5" w:uiPriority="60"/>
-    <w:lsdException w:name="Light List Accent 5" w:uiPriority="61"/>
-    <w:lsdException w:name="Light Grid Accent 5" w:uiPriority="62"/>
-    <w:lsdException w:name="Medium Shading 1 Accent 5" w:uiPriority="63"/>
-    <w:lsdException w:name="Medium Shading 2 Accent 5" w:uiPriority="64"/>
-    <w:lsdException w:name="Medium List 1 Accent 5" w:uiPriority="65"/>
-    <w:lsdException w:name="Medium List 2 Accent 5" w:uiPriority="66"/>
-    <w:lsdException w:name="Medium Grid 1 Accent 5" w:uiPriority="67"/>
-    <w:lsdException w:name="Medium Grid 2 Accent 5" w:uiPriority="68"/>
-    <w:lsdException w:name="Medium Grid 3 Accent 5" w:uiPriority="69"/>
-    <w:lsdException w:name="Dark List Accent 5" w:uiPriority="70"/>
-    <w:lsdException w:name="Colorful Shading Accent 5" w:uiPriority="71"/>
-    <w:lsdException w:name="Colorful List Accent 5" w:uiPriority="72"/>
-    <w:lsdException w:name="Colorful Grid Accent 5" w:uiPriority="73"/>
-    <w:lsdException w:name="Light Shading Accent 6" w:uiPriority="60"/>
-    <w:lsdException w:name="Light List Accent 6" w:uiPriority="61"/>
-    <w:lsdException w:name="Light Grid Accent 6" w:uiPriority="62"/>
-    <w:lsdException w:name="Medium Shading 1 Accent 6" w:uiPriority="63"/>
-    <w:lsdException w:name="Medium Shading 2 Accent 6" w:uiPriority="64"/>
-    <w:lsdException w:name="Medium List 1 Accent 6" w:uiPriority="65"/>
-    <w:lsdException w:name="Medium List 2 Accent 6" w:uiPriority="66"/>
-    <w:lsdException w:name="Medium Grid 1 Accent 6" w:uiPriority="67"/>
-    <w:lsdException w:name="Medium Grid 2 Accent 6" w:uiPriority="68"/>
-    <w:lsdException w:name="Medium Grid 3 Accent 6" w:uiPriority="69"/>
-    <w:lsdException w:name="Dark List Accent 6" w:uiPriority="70"/>
-    <w:lsdException w:name="Colorful Shading Accent 6" w:uiPriority="71"/>
-    <w:lsdException w:name="Colorful List Accent 6" w:uiPriority="72"/>
-    <w:lsdException w:name="Colorful Grid Accent 6" w:uiPriority="73"/>
-    <w:lsdException w:name="Subtle Emphasis" w:uiPriority="19" w:qFormat="1"/>
-    <w:lsdException w:name="Intense Emphasis" w:uiPriority="21" w:qFormat="1"/>
-    <w:lsdException w:name="Subtle Reference" w:uiPriority="31" w:qFormat="1"/>
-    <w:lsdException w:name="Intense Reference" w:uiPriority="32" w:qFormat="1"/>
-    <w:lsdException w:name="Book Title" w:uiPriority="33" w:qFormat="1"/>
-    <w:lsdException w:name="Bibliography" w:semiHidden="1" w:uiPriority="37" w:unhideWhenUsed="1"/>
-    <w:lsdException w:name="TOC Heading" w:semiHidden="1" w:uiPriority="39" w:unhideWhenUsed="1" w:qFormat="1"/>
-    <w:lsdException w:name="Plain Table 1" w:uiPriority="41"/>
-    <w:lsdException w:name="Plain Table 2" w:uiPriority="42"/>
-    <w:lsdException w:name="Plain Table 3" w:uiPriority="43"/>
-    <w:lsdException w:name="Plain Table 4" w:uiPriority="44"/>
-    <w:lsdException w:name="Plain Table 5" w:uiPriority="45"/>
-    <w:lsdException w:name="Grid Table Light" w:uiPriority="40"/>
-    <w:lsdException w:name="Grid Table 1 Light" w:uiPriority="46"/>
-    <w:lsdException w:name="Grid Table 2" w:uiPriority="47"/>
-    <w:lsdException w:name="Grid Table 3" w:uiPriority="48"/>
-    <w:lsdException w:name="Grid Table 4" w:uiPriority="49"/>
-    <w:lsdException w:name="Grid Table 5 Dark" w:uiPriority="50"/>
-    <w:lsdException w:name="Grid Table 6 Colorful" w:uiPriority="51"/>
-    <w:lsdException w:name="Grid Table 7 Colorful" w:uiPriority="52"/>
-    <w:lsdException w:name="Grid Table 1 Light Accent 1" w:uiPriority="46"/>
-    <w:lsdException w:name="Grid Table 2 Accent 1" w:uiPriority="47"/>
-    <w:lsdException w:name="Grid Table 3 Accent 1" w:uiPriority="48"/>
-    <w:lsdException w:name="Grid Table 4 Accent 1" w:uiPriority="49"/>
-    <w:lsdException w:name="Grid Table 5 Dark Accent 1" w:uiPriority="50"/>
-    <w:lsdException w:name="Grid Table 6 Colorful Accent 1" w:uiPriority="51"/>
-    <w:lsdException w:name="Grid Table 7 Colorful Accent 1" w:uiPriority="52"/>
-    <w:lsdException w:name="Grid Table 1 Light Accent 2" w:uiPriority="46"/>
-    <w:lsdException w:name="Grid Table 2 Accent 2" w:uiPriority="47"/>
-    <w:lsdException w:name="Grid Table 3 Accent 2" w:uiPriority="48"/>
-    <w:lsdException w:name="Grid Table 4 Accent 2" w:uiPriority="49"/>
-    <w:lsdException w:name="Grid Table 5 Dark Accent 2" w:uiPriority="50"/>
-    <w:lsdException w:name="Grid Table 6 Colorful Accent 2" w:uiPriority="51"/>
-    <w:lsdException w:name="Grid Table 7 Colorful Accent 2" w:uiPriority="52"/>
-    <w:lsdException w:name="Grid Table 1 Light Accent 3" w:uiPriority="46"/>
-    <w:lsdException w:name="Grid Table 2 Accent 3" w:uiPriority="47"/>
-    <w:lsdException w:name="Grid Table 3 Accent 3" w:uiPriority="48"/>
-    <w:lsdException w:name="Grid Table 4 Accent 3" w:uiPriority="49"/>
-    <w:lsdException w:name="Grid Table 5 Dark Accent 3" w:uiPriority="50"/>
-    <w:lsdException w:name="Grid Table 6 Colorful Accent 3" w:uiPriority="51"/>
-    <w:lsdException w:name="Grid Table 7 Colorful Accent 3" w:uiPriority="52"/>
-    <w:lsdException w:name="Grid Table 1 Light Accent 4" w:uiPriority="46"/>
-    <w:lsdException w:name="Grid Table 2 Accent 4" w:uiPriority="47"/>
-    <w:lsdException w:name="Grid Table 3 Accent 4" w:uiPriority="48"/>
-    <w:lsdException w:name="Grid Table 4 Accent 4" w:uiPriority="49"/>
-    <w:lsdException w:name="Grid Table 5 Dark Accent 4" w:uiPriority="50"/>
-    <w:lsdException w:name="Grid Table 6 Colorful Accent 4" w:uiPriority="51"/>
-    <w:lsdException w:name="Grid Table 7 Colorful Accent 4" w:uiPriority="52"/>
-    <w:lsdException w:name="Grid Table 1 Light Accent 5" w:uiPriority="46"/>
-    <w:lsdException w:name="Grid Table 2 Accent 5" w:uiPriority="47"/>
-    <w:lsdException w:name="Grid Table 3 Accent 5" w:uiPriority="48"/>
-    <w:lsdException w:name="Grid Table 4 Accent 5" w:uiPriority="49"/>
-    <w:lsdException w:name="Grid Table 5 Dark Accent 5" w:uiPriority="50"/>
-    <w:lsdException w:name="Grid Table 6 Colorful Accent 5" w:uiPriority="51"/>
-    <w:lsdException w:name="Grid Table 7 Colorful Accent 5" w:uiPriority="52"/>
-    <w:lsdException w:name="Grid Table 1 Light Accent 6" w:uiPriority="46"/>
-    <w:lsdException w:name="Grid Table 2 Accent 6" w:uiPriority="47"/>
-    <w:lsdException w:name="Grid Table 3 Accent 6" w:uiPriority="48"/>
-    <w:lsdException w:name="Grid Table 4 Accent 6" w:uiPriority="49"/>
-    <w:lsdException w:name="Grid Table 5 Dark Accent 6" w:uiPriority="50"/>
-    <w:lsdException w:name="Grid Table 6 Colorful Accent 6" w:uiPriority="51"/>
-    <w:lsdException w:name="Grid Table 7 Colorful Accent 6" w:uiPriority="52"/>
-    <w:lsdException w:name="List Table 1 Light" w:uiPriority="46"/>
-    <w:lsdException w:name="List Table 2" w:uiPriority="47"/>
-    <w:lsdException w:name="List Table 3" w:uiPriority="48"/>
-    <w:lsdException w:name="List Table 4" w:uiPriority="49"/>
-    <w:lsdException w:name="List Table 5 Dark" w:uiPriority="50"/>
-    <w:lsdException w:name="List Table 6 Colorful" w:uiPriority="51"/>
-    <w:lsdException w:name="List Table 7 Colorful" w:uiPriority="52"/>
-    <w:lsdException w:name="List Table 1 Light Accent 1" w:uiPriority="46"/>
-    <w:lsdException w:name="List Table 2 Accent 1" w:uiPriority="47"/>
-    <w:lsdException w:name="List Table 3 Accent 1" w:uiPriority="48"/>
-    <w:lsdException w:name="List Table 4 Accent 1" w:uiPriority="49"/>
-    <w:lsdException w:name="List Table 5 Dark Accent 1" w:uiPriority="50"/>
-    <w:lsdException w:name="List Table 6 Colorful Accent 1" w:uiPriority="51"/>
-    <w:lsdException w:name="List Table 7 Colorful Accent 1" w:uiPriority="52"/>
-    <w:lsdException w:name="List Table 1 Light Accent 2" w:uiPriority="46"/>
-    <w:lsdException w:name="List Table 2 Accent 2" w:uiPriority="47"/>
-    <w:lsdException w:name="List Table 3 Accent 2" w:uiPriority="48"/>
-    <w:lsdException w:name="List Table 4 Accent 2" w:uiPriority="49"/>
-    <w:lsdException w:name="List Table 5 Dark Accent 2" w:uiPriority="50"/>
-    <w:lsdException w:name="List Table 6 Colorful Accent 2" w:uiPriority="51"/>
-    <w:lsdException w:name="List Table 7 Colorful Accent 2" w:uiPriority="52"/>
-    <w:lsdException w:name="List Table 1 Light Accent 3" w:uiPriority="46"/>
-    <w:lsdException w:name="List Table 2 Accent 3" w:uiPriority="47"/>
-    <w:lsdException w:name="List Table 3 Accent 3" w:uiPriority="48"/>
-    <w:lsdException w:name="List Table 4 Accent 3" w:uiPriority="49"/>
-    <w:lsdException w:name="List Table 5 Dark Accent 3" w:uiPriority="50"/>
-    <w:lsdException w:name="List Table 6 Colorful Accent 3" w:uiPriority="51"/>
-    <w:lsdException w:name="List Table 7 Colorful Accent 3" w:uiPriority="52"/>
-    <w:lsdException w:name="List Table 1 Light Accent 4" w:uiPriority="46"/>
-    <w:lsdException w:name="List Table 2 Accent 4" w:uiPriority="47"/>
-    <w:lsdException w:name="List Table 3 Accent 4" w:uiPriority="48"/>
-    <w:lsdException w:name="List Table 4 Accent 4" w:uiPriority="49"/>
-    <w:lsdException w:name="List Table 5 Dark Accent 4" w:uiPriority="50"/>
-    <w:lsdException w:name="List Table 6 Colorful Accent 4" w:uiPriority="51"/>
-    <w:lsdException w:name="List Table 7 Colorful Accent 4" w:uiPriority="52"/>
-    <w:lsdException w:name="List Table 1 Light Accent 5" w:uiPriority="46"/>
-    <w:lsdException w:name="List Table 2 Accent 5" w:uiPriority="47"/>
-    <w:lsdException w:name="List Table 3 Accent 5" w:uiPriority="48"/>
-    <w:lsdException w:name="List Table 4 Accent 5" w:uiPriority="49"/>
-    <w:lsdException w:name="List Table 5 Dark Accent 5" w:uiPriority="50"/>
-    <w:lsdException w:name="List Table 6 Colorful Accent 5" w:uiPriority="51"/>
-    <w:lsdException w:name="List Table 7 Colorful Accent 5" w:uiPriority="52"/>
-    <w:lsdException w:name="List Table 1 Light Accent 6" w:uiPriority="46"/>
-    <w:lsdException w:name="List Table 2 Accent 6" w:uiPriority="47"/>
-    <w:lsdException w:name="List Table 3 Accent 6" w:uiPriority="48"/>
-    <w:lsdException w:name="List Table 4 Accent 6" w:uiPriority="49"/>
-    <w:lsdException w:name="List Table 5 Dark Accent 6" w:uiPriority="50"/>
-    <w:lsdException w:name="List Table 6 Colorful Accent 6" w:uiPriority="51"/>
-    <w:lsdException w:name="List Table 7 Colorful Accent 6" w:uiPriority="52"/>
-    <w:lsdException w:name="Mention" w:semiHidden="1" w:unhideWhenUsed="1"/>
-    <w:lsdException w:name="Smart Hyperlink" w:semiHidden="1" w:unhideWhenUsed="1"/>
-    <w:lsdException w:name="Hashtag" w:semiHidden="1" w:unhideWhenUsed="1"/>
-    <w:lsdException w:name="Unresolved Mention" w:semiHidden="1" w:unhideWhenUsed="1"/>
-    <w:lsdException w:name="Smart Link" w:semiHidden="1" w:unhideWhenUsed="1"/>
-    <w:lsdException w:name="Smart Link Error" w:semiHidden="1" w:unhideWhenUsed="1"/>
+  <w:latentStyles w:defLockedState="0" w:defUIPriority="99" w:defSemiHidden="1" w:defUnhideWhenUsed="1" w:defQFormat="0" w:count="276">
+    <w:lsdException w:name="Normal" w:semiHidden="0" w:uiPriority="0" w:unhideWhenUsed="0" w:qFormat="1"/>
+    <w:lsdException w:name="heading 1" w:semiHidden="0" w:uiPriority="9" w:unhideWhenUsed="0" w:qFormat="1"/>
+    <w:lsdException w:name="heading 2" w:uiPriority="9" w:qFormat="1"/>
+    <w:lsdException w:name="heading 3" w:uiPriority="9" w:qFormat="1"/>
+    <w:lsdException w:name="heading 4" w:uiPriority="9" w:qFormat="1"/>
+    <w:lsdException w:name="heading 5" w:uiPriority="9" w:qFormat="1"/>
+    <w:lsdException w:name="heading 6" w:uiPriority="9" w:qFormat="1"/>
+    <w:lsdException w:name="heading 7" w:uiPriority="9" w:qFormat="1"/>
+    <w:lsdException w:name="heading 8" w:uiPriority="9" w:qFormat="1"/>
+    <w:lsdException w:name="heading 9" w:uiPriority="9" w:qFormat="1"/>
+    <w:lsdException w:name="toc 1" w:uiPriority="39"/>
+    <w:lsdException w:name="toc 2" w:uiPriority="39"/>
+    <w:lsdException w:name="toc 3" w:uiPriority="39"/>
+    <w:lsdException w:name="toc 4" w:uiPriority="39"/>
+    <w:lsdException w:name="toc 5" w:uiPriority="39"/>
+    <w:lsdException w:name="toc 6" w:uiPriority="39"/>
+    <w:lsdException w:name="toc 7" w:uiPriority="39"/>
+    <w:lsdException w:name="toc 8" w:uiPriority="39"/>
+    <w:lsdException w:name="toc 9" w:uiPriority="39"/>
+    <w:lsdException w:name="caption" w:uiPriority="35" w:qFormat="1"/>
+    <w:lsdException w:name="Title" w:semiHidden="0" w:uiPriority="10" w:unhideWhenUsed="0" w:qFormat="1"/>
+    <w:lsdException w:name="Default Paragraph Font" w:uiPriority="1"/>
+    <w:lsdException w:name="Subtitle" w:semiHidden="0" w:uiPriority="11" w:unhideWhenUsed="0" w:qFormat="1"/>
+    <w:lsdException w:name="Strong" w:semiHidden="0" w:uiPriority="22" w:unhideWhenUsed="0" w:qFormat="1"/>
+    <w:lsdException w:name="Emphasis" w:semiHidden="0" w:uiPriority="20" w:unhideWhenUsed="0" w:qFormat="1"/>
+    <w:lsdException w:name="Table Grid" w:semiHidden="0" w:uiPriority="39" w:unhideWhenUsed="0"/>
+    <w:lsdException w:name="Note Level 1" w:semiHidden="0" w:unhideWhenUsed="0"/>
+    <w:lsdException w:name="Note Level 2" w:semiHidden="0" w:unhideWhenUsed="0"/>
+    <w:lsdException w:name="Note Level 3" w:semiHidden="0" w:unhideWhenUsed="0"/>
+    <w:lsdException w:name="Note Level 4" w:semiHidden="0" w:unhideWhenUsed="0"/>
+    <w:lsdException w:name="Note Level 5" w:semiHidden="0" w:unhideWhenUsed="0"/>
+    <w:lsdException w:name="Note Level 6" w:semiHidden="0" w:unhideWhenUsed="0"/>
+    <w:lsdException w:name="Note Level 7" w:semiHidden="0" w:unhideWhenUsed="0"/>
+    <w:lsdException w:name="Note Level 8" w:semiHidden="0" w:unhideWhenUsed="0"/>
+    <w:lsdException w:name="Note Level 9" w:semiHidden="0" w:unhideWhenUsed="0"/>
+    <w:lsdException w:name="Placeholder Text" w:unhideWhenUsed="0"/>
+    <w:lsdException w:name="No Spacing" w:semiHidden="0" w:uiPriority="1" w:unhideWhenUsed="0" w:qFormat="1"/>
+    <w:lsdException w:name="Light Shading" w:semiHidden="0" w:uiPriority="60" w:unhideWhenUsed="0"/>
+    <w:lsdException w:name="Light List" w:semiHidden="0" w:uiPriority="61" w:unhideWhenUsed="0"/>
+    <w:lsdException w:name="Light Grid" w:semiHidden="0" w:uiPriority="62" w:unhideWhenUsed="0"/>
+    <w:lsdException w:name="Medium Shading 1" w:semiHidden="0" w:uiPriority="63" w:unhideWhenUsed="0"/>
+    <w:lsdException w:name="Medium Shading 2" w:semiHidden="0" w:uiPriority="64" w:unhideWhenUsed="0"/>
+    <w:lsdException w:name="Medium List 1" w:semiHidden="0" w:uiPriority="65" w:unhideWhenUsed="0"/>
+    <w:lsdException w:name="Medium List 2" w:semiHidden="0" w:uiPriority="66" w:unhideWhenUsed="0"/>
+    <w:lsdException w:name="Medium Grid 1" w:semiHidden="0" w:uiPriority="67" w:unhideWhenUsed="0"/>
+    <w:lsdException w:name="Medium Grid 2" w:semiHidden="0" w:uiPriority="68" w:unhideWhenUsed="0"/>
+    <w:lsdException w:name="Medium Grid 3" w:semiHidden="0" w:uiPriority="69" w:unhideWhenUsed="0"/>
+    <w:lsdException w:name="Dark List" w:semiHidden="0" w:uiPriority="70" w:unhideWhenUsed="0"/>
+    <w:lsdException w:name="Colorful Shading" w:semiHidden="0" w:uiPriority="71" w:unhideWhenUsed="0"/>
+    <w:lsdException w:name="Colorful List" w:semiHidden="0" w:uiPriority="72" w:unhideWhenUsed="0"/>
+    <w:lsdException w:name="Colorful Grid" w:semiHidden="0" w:uiPriority="73" w:unhideWhenUsed="0"/>
+    <w:lsdException w:name="Light Shading Accent 1" w:semiHidden="0" w:uiPriority="60" w:unhideWhenUsed="0"/>
+    <w:lsdException w:name="Light List Accent 1" w:semiHidden="0" w:uiPriority="61" w:unhideWhenUsed="0"/>
+    <w:lsdException w:name="Light Grid Accent 1" w:semiHidden="0" w:uiPriority="62" w:unhideWhenUsed="0"/>
+    <w:lsdException w:name="Medium Shading 1 Accent 1" w:semiHidden="0" w:uiPriority="63" w:unhideWhenUsed="0"/>
+    <w:lsdException w:name="Medium Shading 2 Accent 1" w:semiHidden="0" w:uiPriority="64" w:unhideWhenUsed="0"/>
+    <w:lsdException w:name="Medium List 1 Accent 1" w:semiHidden="0" w:uiPriority="65" w:unhideWhenUsed="0"/>
+    <w:lsdException w:name="Revision" w:unhideWhenUsed="0"/>
+    <w:lsdException w:name="List Paragraph" w:semiHidden="0" w:uiPriority="34" w:unhideWhenUsed="0" w:qFormat="1"/>
+    <w:lsdException w:name="Quote" w:semiHidden="0" w:uiPriority="29" w:unhideWhenUsed="0" w:qFormat="1"/>
+    <w:lsdException w:name="Intense Quote" w:semiHidden="0" w:uiPriority="30" w:unhideWhenUsed="0" w:qFormat="1"/>
+    <w:lsdException w:name="Medium List 2 Accent 1" w:semiHidden="0" w:uiPriority="66" w:unhideWhenUsed="0"/>
+    <w:lsdException w:name="Medium Grid 1 Accent 1" w:semiHidden="0" w:uiPriority="67" w:unhideWhenUsed="0"/>
+    <w:lsdException w:name="Medium Grid 2 Accent 1" w:semiHidden="0" w:uiPriority="68" w:unhideWhenUsed="0"/>
+    <w:lsdException w:name="Medium Grid 3 Accent 1" w:semiHidden="0" w:uiPriority="69" w:unhideWhenUsed="0"/>
+    <w:lsdException w:name="Dark List Accent 1" w:semiHidden="0" w:uiPriority="70" w:unhideWhenUsed="0"/>
+    <w:lsdException w:name="Colorful Shading Accent 1" w:semiHidden="0" w:uiPriority="71" w:unhideWhenUsed="0"/>
+    <w:lsdException w:name="Colorful List Accent 1" w:semiHidden="0" w:uiPriority="72" w:unhideWhenUsed="0"/>
+    <w:lsdException w:name="Colorful Grid Accent 1" w:semiHidden="0" w:uiPriority="73" w:unhideWhenUsed="0"/>
+    <w:lsdException w:name="Light Shading Accent 2" w:semiHidden="0" w:uiPriority="60" w:unhideWhenUsed="0"/>
+    <w:lsdException w:name="Light List Accent 2" w:semiHidden="0" w:uiPriority="61" w:unhideWhenUsed="0"/>
+    <w:lsdException w:name="Light Grid Accent 2" w:semiHidden="0" w:uiPriority="62" w:unhideWhenUsed="0"/>
+    <w:lsdException w:name="Medium Shading 1 Accent 2" w:semiHidden="0" w:uiPriority="63" w:unhideWhenUsed="0"/>
+    <w:lsdException w:name="Medium Shading 2 Accent 2" w:semiHidden="0" w:uiPriority="64" w:unhideWhenUsed="0"/>
+    <w:lsdException w:name="Medium List 1 Accent 2" w:semiHidden="0" w:uiPriority="65" w:unhideWhenUsed="0"/>
+    <w:lsdException w:name="Medium List 2 Accent 2" w:semiHidden="0" w:uiPriority="66" w:unhideWhenUsed="0"/>
+    <w:lsdException w:name="Medium Grid 1 Accent 2" w:semiHidden="0" w:uiPriority="67" w:unhideWhenUsed="0"/>
+    <w:lsdException w:name="Medium Grid 2 Accent 2" w:semiHidden="0" w:uiPriority="68" w:unhideWhenUsed="0"/>
+    <w:lsdException w:name="Medium Grid 3 Accent 2" w:semiHidden="0" w:uiPriority="69" w:unhideWhenUsed="0"/>
+    <w:lsdException w:name="Dark List Accent 2" w:semiHidden="0" w:uiPriority="70" w:unhideWhenUsed="0"/>
+    <w:lsdException w:name="Colorful Shading Accent 2" w:semiHidden="0" w:uiPriority="71" w:unhideWhenUsed="0"/>
+    <w:lsdException w:name="Colorful List Accent 2" w:semiHidden="0" w:uiPriority="72" w:unhideWhenUsed="0"/>
+    <w:lsdException w:name="Colorful Grid Accent 2" w:semiHidden="0" w:uiPriority="73" w:unhideWhenUsed="0"/>
+    <w:lsdException w:name="Light Shading Accent 3" w:semiHidden="0" w:uiPriority="60" w:unhideWhenUsed="0"/>
+    <w:lsdException w:name="Light List Accent 3" w:semiHidden="0" w:uiPriority="61" w:unhideWhenUsed="0"/>
+    <w:lsdException w:name="Light Grid Accent 3" w:semiHidden="0" w:uiPriority="62" w:unhideWhenUsed="0"/>
+    <w:lsdException w:name="Medium Shading 1 Accent 3" w:semiHidden="0" w:uiPriority="63" w:unhideWhenUsed="0"/>
+    <w:lsdException w:name="Medium Shading 2 Accent 3" w:semiHidden="0" w:uiPriority="64" w:unhideWhenUsed="0"/>
+    <w:lsdException w:name="Medium List 1 Accent 3" w:semiHidden="0" w:uiPriority="65" w:unhideWhenUsed="0"/>
+    <w:lsdException w:name="Medium List 2 Accent 3" w:semiHidden="0" w:uiPriority="66" w:unhideWhenUsed="0"/>
+    <w:lsdException w:name="Medium Grid 1 Accent 3" w:semiHidden="0" w:uiPriority="67" w:unhideWhenUsed="0"/>
+    <w:lsdException w:name="Medium Grid 2 Accent 3" w:semiHidden="0" w:uiPriority="68" w:unhideWhenUsed="0"/>
+    <w:lsdException w:name="Medium Grid 3 Accent 3" w:semiHidden="0" w:uiPriority="69" w:unhideWhenUsed="0"/>
+    <w:lsdException w:name="Dark List Accent 3" w:semiHidden="0" w:uiPriority="70" w:unhideWhenUsed="0"/>
+    <w:lsdException w:name="Colorful Shading Accent 3" w:semiHidden="0" w:uiPriority="71" w:unhideWhenUsed="0"/>
+    <w:lsdException w:name="Colorful List Accent 3" w:semiHidden="0" w:uiPriority="72" w:unhideWhenUsed="0"/>
+    <w:lsdException w:name="Colorful Grid Accent 3" w:semiHidden="0" w:uiPriority="73" w:unhideWhenUsed="0"/>
+    <w:lsdException w:name="Light Shading Accent 4" w:semiHidden="0" w:uiPriority="60" w:unhideWhenUsed="0"/>
+    <w:lsdException w:name="Light List Accent 4" w:semiHidden="0" w:uiPriority="61" w:unhideWhenUsed="0"/>
+    <w:lsdException w:name="Light Grid Accent 4" w:semiHidden="0" w:uiPriority="62" w:unhideWhenUsed="0"/>
+    <w:lsdException w:name="Medium Shading 1 Accent 4" w:semiHidden="0" w:uiPriority="63" w:unhideWhenUsed="0"/>
+    <w:lsdException w:name="Medium Shading 2 Accent 4" w:semiHidden="0" w:uiPriority="64" w:unhideWhenUsed="0"/>
+    <w:lsdException w:name="Medium List 1 Accent 4" w:semiHidden="0" w:uiPriority="65" w:unhideWhenUsed="0"/>
+    <w:lsdException w:name="Medium List 2 Accent 4" w:semiHidden="0" w:uiPriority="66" w:unhideWhenUsed="0"/>
+    <w:lsdException w:name="Medium Grid 1 Accent 4" w:semiHidden="0" w:uiPriority="67" w:unhideWhenUsed="0"/>
+    <w:lsdException w:name="Medium Grid 2 Accent 4" w:semiHidden="0" w:uiPriority="68" w:unhideWhenUsed="0"/>
+    <w:lsdException w:name="Medium Grid 3 Accent 4" w:semiHidden="0" w:uiPriority="69" w:unhideWhenUsed="0"/>
+    <w:lsdException w:name="Dark List Accent 4" w:semiHidden="0" w:uiPriority="70" w:unhideWhenUsed="0"/>
+    <w:lsdException w:name="Colorful Shading Accent 4" w:semiHidden="0" w:uiPriority="71" w:unhideWhenUsed="0"/>
+    <w:lsdException w:name="Colorful List Accent 4" w:semiHidden="0" w:uiPriority="72" w:unhideWhenUsed="0"/>
+    <w:lsdException w:name="Colorful Grid Accent 4" w:semiHidden="0" w:uiPriority="73" w:unhideWhenUsed="0"/>
+    <w:lsdException w:name="Light Shading Accent 5" w:semiHidden="0" w:uiPriority="60" w:unhideWhenUsed="0"/>
+    <w:lsdException w:name="Light List Accent 5" w:semiHidden="0" w:uiPriority="61" w:unhideWhenUsed="0"/>
+    <w:lsdException w:name="Light Grid Accent 5" w:semiHidden="0" w:uiPriority="62" w:unhideWhenUsed="0"/>
+    <w:lsdException w:name="Medium Shading 1 Accent 5" w:semiHidden="0" w:uiPriority="63" w:unhideWhenUsed="0"/>
+    <w:lsdException w:name="Medium Shading 2 Accent 5" w:semiHidden="0" w:uiPriority="64" w:unhideWhenUsed="0"/>
+    <w:lsdException w:name="Medium List 1 Accent 5" w:semiHidden="0" w:uiPriority="65" w:unhideWhenUsed="0"/>
+    <w:lsdException w:name="Medium List 2 Accent 5" w:semiHidden="0" w:uiPriority="66" w:unhideWhenUsed="0"/>
+    <w:lsdException w:name="Medium Grid 1 Accent 5" w:semiHidden="0" w:uiPriority="67" w:unhideWhenUsed="0"/>
+    <w:lsdException w:name="Medium Grid 2 Accent 5" w:semiHidden="0" w:uiPriority="68" w:unhideWhenUsed="0"/>
+    <w:lsdException w:name="Medium Grid 3 Accent 5" w:semiHidden="0" w:uiPriority="69" w:unhideWhenUsed="0"/>
+    <w:lsdException w:name="Dark List Accent 5" w:semiHidden="0" w:uiPriority="70" w:unhideWhenUsed="0"/>
+    <w:lsdException w:name="Colorful Shading Accent 5" w:semiHidden="0" w:uiPriority="71" w:unhideWhenUsed="0"/>
+    <w:lsdException w:name="Colorful List Accent 5" w:semiHidden="0" w:uiPriority="72" w:unhideWhenUsed="0"/>
+    <w:lsdException w:name="Colorful Grid Accent 5" w:semiHidden="0" w:uiPriority="73" w:unhideWhenUsed="0"/>
+    <w:lsdException w:name="Light Shading Accent 6" w:semiHidden="0" w:uiPriority="60" w:unhideWhenUsed="0"/>
+    <w:lsdException w:name="Light List Accent 6" w:semiHidden="0" w:uiPriority="61" w:unhideWhenUsed="0"/>
+    <w:lsdException w:name="Light Grid Accent 6" w:semiHidden="0" w:uiPriority="62" w:unhideWhenUsed="0"/>
+    <w:lsdException w:name="Medium Shading 1 Accent 6" w:semiHidden="0" w:uiPriority="63" w:unhideWhenUsed="0"/>
+    <w:lsdException w:name="Medium Shading 2 Accent 6" w:semiHidden="0" w:uiPriority="64" w:unhideWhenUsed="0"/>
+    <w:lsdException w:name="Medium List 1 Accent 6" w:semiHidden="0" w:uiPriority="65" w:unhideWhenUsed="0"/>
+    <w:lsdException w:name="Medium List 2 Accent 6" w:semiHidden="0" w:uiPriority="66" w:unhideWhenUsed="0"/>
+    <w:lsdException w:name="Medium Grid 1 Accent 6" w:semiHidden="0" w:uiPriority="67" w:unhideWhenUsed="0"/>
+    <w:lsdException w:name="Medium Grid 2 Accent 6" w:semiHidden="0" w:uiPriority="68" w:unhideWhenUsed="0"/>
+    <w:lsdException w:name="Medium Grid 3 Accent 6" w:semiHidden="0" w:uiPriority="69" w:unhideWhenUsed="0"/>
+    <w:lsdException w:name="Dark List Accent 6" w:semiHidden="0" w:uiPriority="70" w:unhideWhenUsed="0"/>
+    <w:lsdException w:name="Colorful Shading Accent 6" w:semiHidden="0" w:uiPriority="71" w:unhideWhenUsed="0"/>
+    <w:lsdException w:name="Colorful List Accent 6" w:semiHidden="0" w:uiPriority="72" w:unhideWhenUsed="0"/>
+    <w:lsdException w:name="Colorful Grid Accent 6" w:semiHidden="0" w:uiPriority="73" w:unhideWhenUsed="0"/>
+    <w:lsdException w:name="Subtle Emphasis" w:semiHidden="0" w:uiPriority="19" w:unhideWhenUsed="0" w:qFormat="1"/>
+    <w:lsdException w:name="Intense Emphasis" w:semiHidden="0" w:uiPriority="21" w:unhideWhenUsed="0" w:qFormat="1"/>
+    <w:lsdException w:name="Subtle Reference" w:semiHidden="0" w:uiPriority="31" w:unhideWhenUsed="0" w:qFormat="1"/>
+    <w:lsdException w:name="Intense Reference" w:semiHidden="0" w:uiPriority="32" w:unhideWhenUsed="0" w:qFormat="1"/>
+    <w:lsdException w:name="Book Title" w:semiHidden="0" w:uiPriority="33" w:unhideWhenUsed="0" w:qFormat="1"/>
+    <w:lsdException w:name="Bibliography" w:uiPriority="37"/>
+    <w:lsdException w:name="TOC Heading" w:uiPriority="39" w:qFormat="1"/>
   </w:latentStyles>
   <w:style w:type="paragraph" w:default="1" w:styleId="Normal">
     <w:name w:val="Normal"/>
@@ -1524,7 +1598,6 @@
     <w:basedOn w:val="Normal"/>
     <w:next w:val="Normal"/>
     <w:uiPriority w:val="9"/>
-    <w:semiHidden/>
     <w:unhideWhenUsed/>
     <w:qFormat/>
     <w:pPr>
@@ -1641,6 +1714,7 @@
     <w:tblPr>
       <w:tblStyleRowBandSize w:val="1"/>
       <w:tblStyleColBandSize w:val="1"/>
+      <w:tblInd w:w="0" w:type="dxa"/>
       <w:tblCellMar>
         <w:top w:w="100" w:type="dxa"/>
         <w:left w:w="100" w:type="dxa"/>
@@ -1654,6 +1728,7 @@
     <w:tblPr>
       <w:tblStyleRowBandSize w:val="1"/>
       <w:tblStyleColBandSize w:val="1"/>
+      <w:tblInd w:w="0" w:type="dxa"/>
       <w:tblCellMar>
         <w:top w:w="100" w:type="dxa"/>
         <w:left w:w="100" w:type="dxa"/>
@@ -1672,6 +1747,535 @@
       <w:ind w:left="720"/>
       <w:contextualSpacing/>
     </w:pPr>
+  </w:style>
+  <w:style w:type="paragraph" w:styleId="BalloonText">
+    <w:name w:val="Balloon Text"/>
+    <w:basedOn w:val="Normal"/>
+    <w:link w:val="BalloonTextChar"/>
+    <w:uiPriority w:val="99"/>
+    <w:semiHidden/>
+    <w:unhideWhenUsed/>
+    <w:rsid w:val="00A67DB5"/>
+    <w:pPr>
+      <w:spacing w:line="240" w:lineRule="auto"/>
+    </w:pPr>
+    <w:rPr>
+      <w:rFonts w:ascii="Lucida Grande" w:hAnsi="Lucida Grande" w:cs="Lucida Grande"/>
+      <w:sz w:val="18"/>
+      <w:szCs w:val="18"/>
+    </w:rPr>
+  </w:style>
+  <w:style w:type="character" w:customStyle="1" w:styleId="BalloonTextChar">
+    <w:name w:val="Balloon Text Char"/>
+    <w:basedOn w:val="DefaultParagraphFont"/>
+    <w:link w:val="BalloonText"/>
+    <w:uiPriority w:val="99"/>
+    <w:semiHidden/>
+    <w:rsid w:val="00A67DB5"/>
+    <w:rPr>
+      <w:rFonts w:ascii="Lucida Grande" w:hAnsi="Lucida Grande" w:cs="Lucida Grande"/>
+      <w:sz w:val="18"/>
+      <w:szCs w:val="18"/>
+    </w:rPr>
+  </w:style>
+  <w:style w:type="paragraph" w:styleId="Header">
+    <w:name w:val="header"/>
+    <w:basedOn w:val="Normal"/>
+    <w:link w:val="HeaderChar"/>
+    <w:uiPriority w:val="99"/>
+    <w:unhideWhenUsed/>
+    <w:rsid w:val="00A67DB5"/>
+    <w:pPr>
+      <w:tabs>
+        <w:tab w:val="center" w:pos="4320"/>
+        <w:tab w:val="right" w:pos="8640"/>
+      </w:tabs>
+      <w:spacing w:line="240" w:lineRule="auto"/>
+    </w:pPr>
+  </w:style>
+  <w:style w:type="character" w:customStyle="1" w:styleId="HeaderChar">
+    <w:name w:val="Header Char"/>
+    <w:basedOn w:val="DefaultParagraphFont"/>
+    <w:link w:val="Header"/>
+    <w:uiPriority w:val="99"/>
+    <w:rsid w:val="00A67DB5"/>
+  </w:style>
+  <w:style w:type="paragraph" w:styleId="Footer">
+    <w:name w:val="footer"/>
+    <w:basedOn w:val="Normal"/>
+    <w:link w:val="FooterChar"/>
+    <w:uiPriority w:val="99"/>
+    <w:unhideWhenUsed/>
+    <w:rsid w:val="00A67DB5"/>
+    <w:pPr>
+      <w:tabs>
+        <w:tab w:val="center" w:pos="4320"/>
+        <w:tab w:val="right" w:pos="8640"/>
+      </w:tabs>
+      <w:spacing w:line="240" w:lineRule="auto"/>
+    </w:pPr>
+  </w:style>
+  <w:style w:type="character" w:customStyle="1" w:styleId="FooterChar">
+    <w:name w:val="Footer Char"/>
+    <w:basedOn w:val="DefaultParagraphFont"/>
+    <w:link w:val="Footer"/>
+    <w:uiPriority w:val="99"/>
+    <w:rsid w:val="00A67DB5"/>
+  </w:style>
+</w:styles>
+</file>
+
+<file path=word/stylesWithEffects.xml><?xml version="1.0" encoding="utf-8"?>
+<w:styles xmlns:wpc="http://schemas.microsoft.com/office/word/2010/wordprocessingCanvas" xmlns:mo="http://schemas.microsoft.com/office/mac/office/2008/main" xmlns:mc="http://schemas.openxmlformats.org/markup-compatibility/2006" xmlns:mv="urn:schemas-microsoft-com:mac:vml" xmlns:o="urn:schemas-microsoft-com:office:office" xmlns:r="http://schemas.openxmlformats.org/officeDocument/2006/relationships" xmlns:m="http://schemas.openxmlformats.org/officeDocument/2006/math" xmlns:v="urn:schemas-microsoft-com:vml" xmlns:wp14="http://schemas.microsoft.com/office/word/2010/wordprocessingDrawing" xmlns:wp="http://schemas.openxmlformats.org/drawingml/2006/wordprocessingDrawing" xmlns:w10="urn:schemas-microsoft-com:office:word" xmlns:w="http://schemas.openxmlformats.org/wordprocessingml/2006/main" xmlns:w14="http://schemas.microsoft.com/office/word/2010/wordml" xmlns:wpg="http://schemas.microsoft.com/office/word/2010/wordprocessingGroup" xmlns:wpi="http://schemas.microsoft.com/office/word/2010/wordprocessingInk" xmlns:wne="http://schemas.microsoft.com/office/word/2006/wordml" xmlns:wps="http://schemas.microsoft.com/office/word/2010/wordprocessingShape" mc:Ignorable="w14 wp14">
+  <w:docDefaults>
+    <w:rPrDefault>
+      <w:rPr>
+        <w:rFonts w:ascii="Arial" w:eastAsia="Arial" w:hAnsi="Arial" w:cs="Arial"/>
+        <w:sz w:val="22"/>
+        <w:szCs w:val="22"/>
+        <w:lang w:val="en" w:eastAsia="en-US" w:bidi="ar-SA"/>
+      </w:rPr>
+    </w:rPrDefault>
+    <w:pPrDefault>
+      <w:pPr>
+        <w:spacing w:line="276" w:lineRule="auto"/>
+      </w:pPr>
+    </w:pPrDefault>
+  </w:docDefaults>
+  <w:latentStyles w:defLockedState="0" w:defUIPriority="99" w:defSemiHidden="1" w:defUnhideWhenUsed="1" w:defQFormat="0" w:count="276">
+    <w:lsdException w:name="Normal" w:semiHidden="0" w:uiPriority="0" w:unhideWhenUsed="0" w:qFormat="1"/>
+    <w:lsdException w:name="heading 1" w:semiHidden="0" w:uiPriority="9" w:unhideWhenUsed="0" w:qFormat="1"/>
+    <w:lsdException w:name="heading 2" w:uiPriority="9" w:qFormat="1"/>
+    <w:lsdException w:name="heading 3" w:uiPriority="9" w:qFormat="1"/>
+    <w:lsdException w:name="heading 4" w:uiPriority="9" w:qFormat="1"/>
+    <w:lsdException w:name="heading 5" w:uiPriority="9" w:qFormat="1"/>
+    <w:lsdException w:name="heading 6" w:uiPriority="9" w:qFormat="1"/>
+    <w:lsdException w:name="heading 7" w:uiPriority="9" w:qFormat="1"/>
+    <w:lsdException w:name="heading 8" w:uiPriority="9" w:qFormat="1"/>
+    <w:lsdException w:name="heading 9" w:uiPriority="9" w:qFormat="1"/>
+    <w:lsdException w:name="toc 1" w:uiPriority="39"/>
+    <w:lsdException w:name="toc 2" w:uiPriority="39"/>
+    <w:lsdException w:name="toc 3" w:uiPriority="39"/>
+    <w:lsdException w:name="toc 4" w:uiPriority="39"/>
+    <w:lsdException w:name="toc 5" w:uiPriority="39"/>
+    <w:lsdException w:name="toc 6" w:uiPriority="39"/>
+    <w:lsdException w:name="toc 7" w:uiPriority="39"/>
+    <w:lsdException w:name="toc 8" w:uiPriority="39"/>
+    <w:lsdException w:name="toc 9" w:uiPriority="39"/>
+    <w:lsdException w:name="caption" w:uiPriority="35" w:qFormat="1"/>
+    <w:lsdException w:name="Title" w:semiHidden="0" w:uiPriority="10" w:unhideWhenUsed="0" w:qFormat="1"/>
+    <w:lsdException w:name="Default Paragraph Font" w:uiPriority="1"/>
+    <w:lsdException w:name="Subtitle" w:semiHidden="0" w:uiPriority="11" w:unhideWhenUsed="0" w:qFormat="1"/>
+    <w:lsdException w:name="Strong" w:semiHidden="0" w:uiPriority="22" w:unhideWhenUsed="0" w:qFormat="1"/>
+    <w:lsdException w:name="Emphasis" w:semiHidden="0" w:uiPriority="20" w:unhideWhenUsed="0" w:qFormat="1"/>
+    <w:lsdException w:name="Table Grid" w:semiHidden="0" w:uiPriority="39" w:unhideWhenUsed="0"/>
+    <w:lsdException w:name="Note Level 1" w:semiHidden="0" w:unhideWhenUsed="0"/>
+    <w:lsdException w:name="Note Level 2" w:semiHidden="0" w:unhideWhenUsed="0"/>
+    <w:lsdException w:name="Note Level 3" w:semiHidden="0" w:unhideWhenUsed="0"/>
+    <w:lsdException w:name="Note Level 4" w:semiHidden="0" w:unhideWhenUsed="0"/>
+    <w:lsdException w:name="Note Level 5" w:semiHidden="0" w:unhideWhenUsed="0"/>
+    <w:lsdException w:name="Note Level 6" w:semiHidden="0" w:unhideWhenUsed="0"/>
+    <w:lsdException w:name="Note Level 7" w:semiHidden="0" w:unhideWhenUsed="0"/>
+    <w:lsdException w:name="Note Level 8" w:semiHidden="0" w:unhideWhenUsed="0"/>
+    <w:lsdException w:name="Note Level 9" w:semiHidden="0" w:unhideWhenUsed="0"/>
+    <w:lsdException w:name="Placeholder Text" w:unhideWhenUsed="0"/>
+    <w:lsdException w:name="No Spacing" w:semiHidden="0" w:uiPriority="1" w:unhideWhenUsed="0" w:qFormat="1"/>
+    <w:lsdException w:name="Light Shading" w:semiHidden="0" w:uiPriority="60" w:unhideWhenUsed="0"/>
+    <w:lsdException w:name="Light List" w:semiHidden="0" w:uiPriority="61" w:unhideWhenUsed="0"/>
+    <w:lsdException w:name="Light Grid" w:semiHidden="0" w:uiPriority="62" w:unhideWhenUsed="0"/>
+    <w:lsdException w:name="Medium Shading 1" w:semiHidden="0" w:uiPriority="63" w:unhideWhenUsed="0"/>
+    <w:lsdException w:name="Medium Shading 2" w:semiHidden="0" w:uiPriority="64" w:unhideWhenUsed="0"/>
+    <w:lsdException w:name="Medium List 1" w:semiHidden="0" w:uiPriority="65" w:unhideWhenUsed="0"/>
+    <w:lsdException w:name="Medium List 2" w:semiHidden="0" w:uiPriority="66" w:unhideWhenUsed="0"/>
+    <w:lsdException w:name="Medium Grid 1" w:semiHidden="0" w:uiPriority="67" w:unhideWhenUsed="0"/>
+    <w:lsdException w:name="Medium Grid 2" w:semiHidden="0" w:uiPriority="68" w:unhideWhenUsed="0"/>
+    <w:lsdException w:name="Medium Grid 3" w:semiHidden="0" w:uiPriority="69" w:unhideWhenUsed="0"/>
+    <w:lsdException w:name="Dark List" w:semiHidden="0" w:uiPriority="70" w:unhideWhenUsed="0"/>
+    <w:lsdException w:name="Colorful Shading" w:semiHidden="0" w:uiPriority="71" w:unhideWhenUsed="0"/>
+    <w:lsdException w:name="Colorful List" w:semiHidden="0" w:uiPriority="72" w:unhideWhenUsed="0"/>
+    <w:lsdException w:name="Colorful Grid" w:semiHidden="0" w:uiPriority="73" w:unhideWhenUsed="0"/>
+    <w:lsdException w:name="Light Shading Accent 1" w:semiHidden="0" w:uiPriority="60" w:unhideWhenUsed="0"/>
+    <w:lsdException w:name="Light List Accent 1" w:semiHidden="0" w:uiPriority="61" w:unhideWhenUsed="0"/>
+    <w:lsdException w:name="Light Grid Accent 1" w:semiHidden="0" w:uiPriority="62" w:unhideWhenUsed="0"/>
+    <w:lsdException w:name="Medium Shading 1 Accent 1" w:semiHidden="0" w:uiPriority="63" w:unhideWhenUsed="0"/>
+    <w:lsdException w:name="Medium Shading 2 Accent 1" w:semiHidden="0" w:uiPriority="64" w:unhideWhenUsed="0"/>
+    <w:lsdException w:name="Medium List 1 Accent 1" w:semiHidden="0" w:uiPriority="65" w:unhideWhenUsed="0"/>
+    <w:lsdException w:name="Revision" w:unhideWhenUsed="0"/>
+    <w:lsdException w:name="List Paragraph" w:semiHidden="0" w:uiPriority="34" w:unhideWhenUsed="0" w:qFormat="1"/>
+    <w:lsdException w:name="Quote" w:semiHidden="0" w:uiPriority="29" w:unhideWhenUsed="0" w:qFormat="1"/>
+    <w:lsdException w:name="Intense Quote" w:semiHidden="0" w:uiPriority="30" w:unhideWhenUsed="0" w:qFormat="1"/>
+    <w:lsdException w:name="Medium List 2 Accent 1" w:semiHidden="0" w:uiPriority="66" w:unhideWhenUsed="0"/>
+    <w:lsdException w:name="Medium Grid 1 Accent 1" w:semiHidden="0" w:uiPriority="67" w:unhideWhenUsed="0"/>
+    <w:lsdException w:name="Medium Grid 2 Accent 1" w:semiHidden="0" w:uiPriority="68" w:unhideWhenUsed="0"/>
+    <w:lsdException w:name="Medium Grid 3 Accent 1" w:semiHidden="0" w:uiPriority="69" w:unhideWhenUsed="0"/>
+    <w:lsdException w:name="Dark List Accent 1" w:semiHidden="0" w:uiPriority="70" w:unhideWhenUsed="0"/>
+    <w:lsdException w:name="Colorful Shading Accent 1" w:semiHidden="0" w:uiPriority="71" w:unhideWhenUsed="0"/>
+    <w:lsdException w:name="Colorful List Accent 1" w:semiHidden="0" w:uiPriority="72" w:unhideWhenUsed="0"/>
+    <w:lsdException w:name="Colorful Grid Accent 1" w:semiHidden="0" w:uiPriority="73" w:unhideWhenUsed="0"/>
+    <w:lsdException w:name="Light Shading Accent 2" w:semiHidden="0" w:uiPriority="60" w:unhideWhenUsed="0"/>
+    <w:lsdException w:name="Light List Accent 2" w:semiHidden="0" w:uiPriority="61" w:unhideWhenUsed="0"/>
+    <w:lsdException w:name="Light Grid Accent 2" w:semiHidden="0" w:uiPriority="62" w:unhideWhenUsed="0"/>
+    <w:lsdException w:name="Medium Shading 1 Accent 2" w:semiHidden="0" w:uiPriority="63" w:unhideWhenUsed="0"/>
+    <w:lsdException w:name="Medium Shading 2 Accent 2" w:semiHidden="0" w:uiPriority="64" w:unhideWhenUsed="0"/>
+    <w:lsdException w:name="Medium List 1 Accent 2" w:semiHidden="0" w:uiPriority="65" w:unhideWhenUsed="0"/>
+    <w:lsdException w:name="Medium List 2 Accent 2" w:semiHidden="0" w:uiPriority="66" w:unhideWhenUsed="0"/>
+    <w:lsdException w:name="Medium Grid 1 Accent 2" w:semiHidden="0" w:uiPriority="67" w:unhideWhenUsed="0"/>
+    <w:lsdException w:name="Medium Grid 2 Accent 2" w:semiHidden="0" w:uiPriority="68" w:unhideWhenUsed="0"/>
+    <w:lsdException w:name="Medium Grid 3 Accent 2" w:semiHidden="0" w:uiPriority="69" w:unhideWhenUsed="0"/>
+    <w:lsdException w:name="Dark List Accent 2" w:semiHidden="0" w:uiPriority="70" w:unhideWhenUsed="0"/>
+    <w:lsdException w:name="Colorful Shading Accent 2" w:semiHidden="0" w:uiPriority="71" w:unhideWhenUsed="0"/>
+    <w:lsdException w:name="Colorful List Accent 2" w:semiHidden="0" w:uiPriority="72" w:unhideWhenUsed="0"/>
+    <w:lsdException w:name="Colorful Grid Accent 2" w:semiHidden="0" w:uiPriority="73" w:unhideWhenUsed="0"/>
+    <w:lsdException w:name="Light Shading Accent 3" w:semiHidden="0" w:uiPriority="60" w:unhideWhenUsed="0"/>
+    <w:lsdException w:name="Light List Accent 3" w:semiHidden="0" w:uiPriority="61" w:unhideWhenUsed="0"/>
+    <w:lsdException w:name="Light Grid Accent 3" w:semiHidden="0" w:uiPriority="62" w:unhideWhenUsed="0"/>
+    <w:lsdException w:name="Medium Shading 1 Accent 3" w:semiHidden="0" w:uiPriority="63" w:unhideWhenUsed="0"/>
+    <w:lsdException w:name="Medium Shading 2 Accent 3" w:semiHidden="0" w:uiPriority="64" w:unhideWhenUsed="0"/>
+    <w:lsdException w:name="Medium List 1 Accent 3" w:semiHidden="0" w:uiPriority="65" w:unhideWhenUsed="0"/>
+    <w:lsdException w:name="Medium List 2 Accent 3" w:semiHidden="0" w:uiPriority="66" w:unhideWhenUsed="0"/>
+    <w:lsdException w:name="Medium Grid 1 Accent 3" w:semiHidden="0" w:uiPriority="67" w:unhideWhenUsed="0"/>
+    <w:lsdException w:name="Medium Grid 2 Accent 3" w:semiHidden="0" w:uiPriority="68" w:unhideWhenUsed="0"/>
+    <w:lsdException w:name="Medium Grid 3 Accent 3" w:semiHidden="0" w:uiPriority="69" w:unhideWhenUsed="0"/>
+    <w:lsdException w:name="Dark List Accent 3" w:semiHidden="0" w:uiPriority="70" w:unhideWhenUsed="0"/>
+    <w:lsdException w:name="Colorful Shading Accent 3" w:semiHidden="0" w:uiPriority="71" w:unhideWhenUsed="0"/>
+    <w:lsdException w:name="Colorful List Accent 3" w:semiHidden="0" w:uiPriority="72" w:unhideWhenUsed="0"/>
+    <w:lsdException w:name="Colorful Grid Accent 3" w:semiHidden="0" w:uiPriority="73" w:unhideWhenUsed="0"/>
+    <w:lsdException w:name="Light Shading Accent 4" w:semiHidden="0" w:uiPriority="60" w:unhideWhenUsed="0"/>
+    <w:lsdException w:name="Light List Accent 4" w:semiHidden="0" w:uiPriority="61" w:unhideWhenUsed="0"/>
+    <w:lsdException w:name="Light Grid Accent 4" w:semiHidden="0" w:uiPriority="62" w:unhideWhenUsed="0"/>
+    <w:lsdException w:name="Medium Shading 1 Accent 4" w:semiHidden="0" w:uiPriority="63" w:unhideWhenUsed="0"/>
+    <w:lsdException w:name="Medium Shading 2 Accent 4" w:semiHidden="0" w:uiPriority="64" w:unhideWhenUsed="0"/>
+    <w:lsdException w:name="Medium List 1 Accent 4" w:semiHidden="0" w:uiPriority="65" w:unhideWhenUsed="0"/>
+    <w:lsdException w:name="Medium List 2 Accent 4" w:semiHidden="0" w:uiPriority="66" w:unhideWhenUsed="0"/>
+    <w:lsdException w:name="Medium Grid 1 Accent 4" w:semiHidden="0" w:uiPriority="67" w:unhideWhenUsed="0"/>
+    <w:lsdException w:name="Medium Grid 2 Accent 4" w:semiHidden="0" w:uiPriority="68" w:unhideWhenUsed="0"/>
+    <w:lsdException w:name="Medium Grid 3 Accent 4" w:semiHidden="0" w:uiPriority="69" w:unhideWhenUsed="0"/>
+    <w:lsdException w:name="Dark List Accent 4" w:semiHidden="0" w:uiPriority="70" w:unhideWhenUsed="0"/>
+    <w:lsdException w:name="Colorful Shading Accent 4" w:semiHidden="0" w:uiPriority="71" w:unhideWhenUsed="0"/>
+    <w:lsdException w:name="Colorful List Accent 4" w:semiHidden="0" w:uiPriority="72" w:unhideWhenUsed="0"/>
+    <w:lsdException w:name="Colorful Grid Accent 4" w:semiHidden="0" w:uiPriority="73" w:unhideWhenUsed="0"/>
+    <w:lsdException w:name="Light Shading Accent 5" w:semiHidden="0" w:uiPriority="60" w:unhideWhenUsed="0"/>
+    <w:lsdException w:name="Light List Accent 5" w:semiHidden="0" w:uiPriority="61" w:unhideWhenUsed="0"/>
+    <w:lsdException w:name="Light Grid Accent 5" w:semiHidden="0" w:uiPriority="62" w:unhideWhenUsed="0"/>
+    <w:lsdException w:name="Medium Shading 1 Accent 5" w:semiHidden="0" w:uiPriority="63" w:unhideWhenUsed="0"/>
+    <w:lsdException w:name="Medium Shading 2 Accent 5" w:semiHidden="0" w:uiPriority="64" w:unhideWhenUsed="0"/>
+    <w:lsdException w:name="Medium List 1 Accent 5" w:semiHidden="0" w:uiPriority="65" w:unhideWhenUsed="0"/>
+    <w:lsdException w:name="Medium List 2 Accent 5" w:semiHidden="0" w:uiPriority="66" w:unhideWhenUsed="0"/>
+    <w:lsdException w:name="Medium Grid 1 Accent 5" w:semiHidden="0" w:uiPriority="67" w:unhideWhenUsed="0"/>
+    <w:lsdException w:name="Medium Grid 2 Accent 5" w:semiHidden="0" w:uiPriority="68" w:unhideWhenUsed="0"/>
+    <w:lsdException w:name="Medium Grid 3 Accent 5" w:semiHidden="0" w:uiPriority="69" w:unhideWhenUsed="0"/>
+    <w:lsdException w:name="Dark List Accent 5" w:semiHidden="0" w:uiPriority="70" w:unhideWhenUsed="0"/>
+    <w:lsdException w:name="Colorful Shading Accent 5" w:semiHidden="0" w:uiPriority="71" w:unhideWhenUsed="0"/>
+    <w:lsdException w:name="Colorful List Accent 5" w:semiHidden="0" w:uiPriority="72" w:unhideWhenUsed="0"/>
+    <w:lsdException w:name="Colorful Grid Accent 5" w:semiHidden="0" w:uiPriority="73" w:unhideWhenUsed="0"/>
+    <w:lsdException w:name="Light Shading Accent 6" w:semiHidden="0" w:uiPriority="60" w:unhideWhenUsed="0"/>
+    <w:lsdException w:name="Light List Accent 6" w:semiHidden="0" w:uiPriority="61" w:unhideWhenUsed="0"/>
+    <w:lsdException w:name="Light Grid Accent 6" w:semiHidden="0" w:uiPriority="62" w:unhideWhenUsed="0"/>
+    <w:lsdException w:name="Medium Shading 1 Accent 6" w:semiHidden="0" w:uiPriority="63" w:unhideWhenUsed="0"/>
+    <w:lsdException w:name="Medium Shading 2 Accent 6" w:semiHidden="0" w:uiPriority="64" w:unhideWhenUsed="0"/>
+    <w:lsdException w:name="Medium List 1 Accent 6" w:semiHidden="0" w:uiPriority="65" w:unhideWhenUsed="0"/>
+    <w:lsdException w:name="Medium List 2 Accent 6" w:semiHidden="0" w:uiPriority="66" w:unhideWhenUsed="0"/>
+    <w:lsdException w:name="Medium Grid 1 Accent 6" w:semiHidden="0" w:uiPriority="67" w:unhideWhenUsed="0"/>
+    <w:lsdException w:name="Medium Grid 2 Accent 6" w:semiHidden="0" w:uiPriority="68" w:unhideWhenUsed="0"/>
+    <w:lsdException w:name="Medium Grid 3 Accent 6" w:semiHidden="0" w:uiPriority="69" w:unhideWhenUsed="0"/>
+    <w:lsdException w:name="Dark List Accent 6" w:semiHidden="0" w:uiPriority="70" w:unhideWhenUsed="0"/>
+    <w:lsdException w:name="Colorful Shading Accent 6" w:semiHidden="0" w:uiPriority="71" w:unhideWhenUsed="0"/>
+    <w:lsdException w:name="Colorful List Accent 6" w:semiHidden="0" w:uiPriority="72" w:unhideWhenUsed="0"/>
+    <w:lsdException w:name="Colorful Grid Accent 6" w:semiHidden="0" w:uiPriority="73" w:unhideWhenUsed="0"/>
+    <w:lsdException w:name="Subtle Emphasis" w:semiHidden="0" w:uiPriority="19" w:unhideWhenUsed="0" w:qFormat="1"/>
+    <w:lsdException w:name="Intense Emphasis" w:semiHidden="0" w:uiPriority="21" w:unhideWhenUsed="0" w:qFormat="1"/>
+    <w:lsdException w:name="Subtle Reference" w:semiHidden="0" w:uiPriority="31" w:unhideWhenUsed="0" w:qFormat="1"/>
+    <w:lsdException w:name="Intense Reference" w:semiHidden="0" w:uiPriority="32" w:unhideWhenUsed="0" w:qFormat="1"/>
+    <w:lsdException w:name="Book Title" w:semiHidden="0" w:uiPriority="33" w:unhideWhenUsed="0" w:qFormat="1"/>
+    <w:lsdException w:name="Bibliography" w:uiPriority="37"/>
+    <w:lsdException w:name="TOC Heading" w:uiPriority="39" w:qFormat="1"/>
+  </w:latentStyles>
+  <w:style w:type="paragraph" w:default="1" w:styleId="Normal">
+    <w:name w:val="Normal"/>
+    <w:qFormat/>
+  </w:style>
+  <w:style w:type="paragraph" w:styleId="Heading1">
+    <w:name w:val="heading 1"/>
+    <w:basedOn w:val="Normal"/>
+    <w:next w:val="Normal"/>
+    <w:uiPriority w:val="9"/>
+    <w:qFormat/>
+    <w:pPr>
+      <w:keepNext/>
+      <w:keepLines/>
+      <w:spacing w:before="400" w:after="120"/>
+      <w:outlineLvl w:val="0"/>
+    </w:pPr>
+    <w:rPr>
+      <w:sz w:val="40"/>
+      <w:szCs w:val="40"/>
+    </w:rPr>
+  </w:style>
+  <w:style w:type="paragraph" w:styleId="Heading2">
+    <w:name w:val="heading 2"/>
+    <w:basedOn w:val="Normal"/>
+    <w:next w:val="Normal"/>
+    <w:uiPriority w:val="9"/>
+    <w:unhideWhenUsed/>
+    <w:qFormat/>
+    <w:pPr>
+      <w:keepNext/>
+      <w:keepLines/>
+      <w:spacing w:before="360" w:after="120"/>
+      <w:outlineLvl w:val="1"/>
+    </w:pPr>
+    <w:rPr>
+      <w:sz w:val="32"/>
+      <w:szCs w:val="32"/>
+    </w:rPr>
+  </w:style>
+  <w:style w:type="paragraph" w:styleId="Heading3">
+    <w:name w:val="heading 3"/>
+    <w:basedOn w:val="Normal"/>
+    <w:next w:val="Normal"/>
+    <w:uiPriority w:val="9"/>
+    <w:unhideWhenUsed/>
+    <w:qFormat/>
+    <w:pPr>
+      <w:keepNext/>
+      <w:keepLines/>
+      <w:spacing w:before="320" w:after="80"/>
+      <w:outlineLvl w:val="2"/>
+    </w:pPr>
+    <w:rPr>
+      <w:color w:val="434343"/>
+      <w:sz w:val="28"/>
+      <w:szCs w:val="28"/>
+    </w:rPr>
+  </w:style>
+  <w:style w:type="paragraph" w:styleId="Heading4">
+    <w:name w:val="heading 4"/>
+    <w:basedOn w:val="Normal"/>
+    <w:next w:val="Normal"/>
+    <w:uiPriority w:val="9"/>
+    <w:unhideWhenUsed/>
+    <w:qFormat/>
+    <w:pPr>
+      <w:keepNext/>
+      <w:keepLines/>
+      <w:spacing w:before="280" w:after="80"/>
+      <w:outlineLvl w:val="3"/>
+    </w:pPr>
+    <w:rPr>
+      <w:color w:val="666666"/>
+      <w:sz w:val="24"/>
+      <w:szCs w:val="24"/>
+    </w:rPr>
+  </w:style>
+  <w:style w:type="paragraph" w:styleId="Heading5">
+    <w:name w:val="heading 5"/>
+    <w:basedOn w:val="Normal"/>
+    <w:next w:val="Normal"/>
+    <w:uiPriority w:val="9"/>
+    <w:semiHidden/>
+    <w:unhideWhenUsed/>
+    <w:qFormat/>
+    <w:pPr>
+      <w:keepNext/>
+      <w:keepLines/>
+      <w:spacing w:before="240" w:after="80"/>
+      <w:outlineLvl w:val="4"/>
+    </w:pPr>
+    <w:rPr>
+      <w:color w:val="666666"/>
+    </w:rPr>
+  </w:style>
+  <w:style w:type="paragraph" w:styleId="Heading6">
+    <w:name w:val="heading 6"/>
+    <w:basedOn w:val="Normal"/>
+    <w:next w:val="Normal"/>
+    <w:uiPriority w:val="9"/>
+    <w:semiHidden/>
+    <w:unhideWhenUsed/>
+    <w:qFormat/>
+    <w:pPr>
+      <w:keepNext/>
+      <w:keepLines/>
+      <w:spacing w:before="240" w:after="80"/>
+      <w:outlineLvl w:val="5"/>
+    </w:pPr>
+    <w:rPr>
+      <w:i/>
+      <w:color w:val="666666"/>
+    </w:rPr>
+  </w:style>
+  <w:style w:type="character" w:default="1" w:styleId="DefaultParagraphFont">
+    <w:name w:val="Default Paragraph Font"/>
+    <w:uiPriority w:val="1"/>
+    <w:semiHidden/>
+    <w:unhideWhenUsed/>
+  </w:style>
+  <w:style w:type="table" w:default="1" w:styleId="TableNormal">
+    <w:name w:val="Normal Table"/>
+    <w:uiPriority w:val="99"/>
+    <w:semiHidden/>
+    <w:unhideWhenUsed/>
+    <w:tblPr>
+      <w:tblInd w:w="0" w:type="dxa"/>
+      <w:tblCellMar>
+        <w:top w:w="0" w:type="dxa"/>
+        <w:left w:w="108" w:type="dxa"/>
+        <w:bottom w:w="0" w:type="dxa"/>
+        <w:right w:w="108" w:type="dxa"/>
+      </w:tblCellMar>
+    </w:tblPr>
+  </w:style>
+  <w:style w:type="numbering" w:default="1" w:styleId="NoList">
+    <w:name w:val="No List"/>
+    <w:uiPriority w:val="99"/>
+    <w:semiHidden/>
+    <w:unhideWhenUsed/>
+  </w:style>
+  <w:style w:type="paragraph" w:styleId="Title">
+    <w:name w:val="Title"/>
+    <w:basedOn w:val="Normal"/>
+    <w:next w:val="Normal"/>
+    <w:uiPriority w:val="10"/>
+    <w:qFormat/>
+    <w:pPr>
+      <w:keepNext/>
+      <w:keepLines/>
+      <w:spacing w:after="60"/>
+    </w:pPr>
+    <w:rPr>
+      <w:sz w:val="52"/>
+      <w:szCs w:val="52"/>
+    </w:rPr>
+  </w:style>
+  <w:style w:type="paragraph" w:styleId="Subtitle">
+    <w:name w:val="Subtitle"/>
+    <w:basedOn w:val="Normal"/>
+    <w:next w:val="Normal"/>
+    <w:uiPriority w:val="11"/>
+    <w:qFormat/>
+    <w:pPr>
+      <w:keepNext/>
+      <w:keepLines/>
+      <w:spacing w:after="320"/>
+    </w:pPr>
+    <w:rPr>
+      <w:color w:val="666666"/>
+      <w:sz w:val="30"/>
+      <w:szCs w:val="30"/>
+    </w:rPr>
+  </w:style>
+  <w:style w:type="table" w:customStyle="1" w:styleId="a">
+    <w:basedOn w:val="TableNormal"/>
+    <w:tblPr>
+      <w:tblStyleRowBandSize w:val="1"/>
+      <w:tblStyleColBandSize w:val="1"/>
+      <w:tblInd w:w="0" w:type="dxa"/>
+      <w:tblCellMar>
+        <w:top w:w="100" w:type="dxa"/>
+        <w:left w:w="100" w:type="dxa"/>
+        <w:bottom w:w="100" w:type="dxa"/>
+        <w:right w:w="100" w:type="dxa"/>
+      </w:tblCellMar>
+    </w:tblPr>
+  </w:style>
+  <w:style w:type="table" w:customStyle="1" w:styleId="a0">
+    <w:basedOn w:val="TableNormal"/>
+    <w:tblPr>
+      <w:tblStyleRowBandSize w:val="1"/>
+      <w:tblStyleColBandSize w:val="1"/>
+      <w:tblInd w:w="0" w:type="dxa"/>
+      <w:tblCellMar>
+        <w:top w:w="100" w:type="dxa"/>
+        <w:left w:w="100" w:type="dxa"/>
+        <w:bottom w:w="100" w:type="dxa"/>
+        <w:right w:w="100" w:type="dxa"/>
+      </w:tblCellMar>
+    </w:tblPr>
+  </w:style>
+  <w:style w:type="paragraph" w:styleId="ListParagraph">
+    <w:name w:val="List Paragraph"/>
+    <w:basedOn w:val="Normal"/>
+    <w:uiPriority w:val="34"/>
+    <w:qFormat/>
+    <w:rsid w:val="00752E70"/>
+    <w:pPr>
+      <w:ind w:left="720"/>
+      <w:contextualSpacing/>
+    </w:pPr>
+  </w:style>
+  <w:style w:type="paragraph" w:styleId="BalloonText">
+    <w:name w:val="Balloon Text"/>
+    <w:basedOn w:val="Normal"/>
+    <w:link w:val="BalloonTextChar"/>
+    <w:uiPriority w:val="99"/>
+    <w:semiHidden/>
+    <w:unhideWhenUsed/>
+    <w:rsid w:val="00A67DB5"/>
+    <w:pPr>
+      <w:spacing w:line="240" w:lineRule="auto"/>
+    </w:pPr>
+    <w:rPr>
+      <w:rFonts w:ascii="Lucida Grande" w:hAnsi="Lucida Grande" w:cs="Lucida Grande"/>
+      <w:sz w:val="18"/>
+      <w:szCs w:val="18"/>
+    </w:rPr>
+  </w:style>
+  <w:style w:type="character" w:customStyle="1" w:styleId="BalloonTextChar">
+    <w:name w:val="Balloon Text Char"/>
+    <w:basedOn w:val="DefaultParagraphFont"/>
+    <w:link w:val="BalloonText"/>
+    <w:uiPriority w:val="99"/>
+    <w:semiHidden/>
+    <w:rsid w:val="00A67DB5"/>
+    <w:rPr>
+      <w:rFonts w:ascii="Lucida Grande" w:hAnsi="Lucida Grande" w:cs="Lucida Grande"/>
+      <w:sz w:val="18"/>
+      <w:szCs w:val="18"/>
+    </w:rPr>
+  </w:style>
+  <w:style w:type="paragraph" w:styleId="Header">
+    <w:name w:val="header"/>
+    <w:basedOn w:val="Normal"/>
+    <w:link w:val="HeaderChar"/>
+    <w:uiPriority w:val="99"/>
+    <w:unhideWhenUsed/>
+    <w:rsid w:val="00A67DB5"/>
+    <w:pPr>
+      <w:tabs>
+        <w:tab w:val="center" w:pos="4320"/>
+        <w:tab w:val="right" w:pos="8640"/>
+      </w:tabs>
+      <w:spacing w:line="240" w:lineRule="auto"/>
+    </w:pPr>
+  </w:style>
+  <w:style w:type="character" w:customStyle="1" w:styleId="HeaderChar">
+    <w:name w:val="Header Char"/>
+    <w:basedOn w:val="DefaultParagraphFont"/>
+    <w:link w:val="Header"/>
+    <w:uiPriority w:val="99"/>
+    <w:rsid w:val="00A67DB5"/>
+  </w:style>
+  <w:style w:type="paragraph" w:styleId="Footer">
+    <w:name w:val="footer"/>
+    <w:basedOn w:val="Normal"/>
+    <w:link w:val="FooterChar"/>
+    <w:uiPriority w:val="99"/>
+    <w:unhideWhenUsed/>
+    <w:rsid w:val="00A67DB5"/>
+    <w:pPr>
+      <w:tabs>
+        <w:tab w:val="center" w:pos="4320"/>
+        <w:tab w:val="right" w:pos="8640"/>
+      </w:tabs>
+      <w:spacing w:line="240" w:lineRule="auto"/>
+    </w:pPr>
+  </w:style>
+  <w:style w:type="character" w:customStyle="1" w:styleId="FooterChar">
+    <w:name w:val="Footer Char"/>
+    <w:basedOn w:val="DefaultParagraphFont"/>
+    <w:link w:val="Footer"/>
+    <w:uiPriority w:val="99"/>
+    <w:rsid w:val="00A67DB5"/>
   </w:style>
 </w:styles>
 </file>

</xml_diff>

<commit_message>
Took some screenshots of code for Lab 5 report.  Did some data processing to put the arrays into a csv.  This will make it easier for me to make excel spreadsheets of the min, max, std, etc.
</commit_message>
<xml_diff>
--- a/Labs/Lab 5/Lab 5_PID Controller Design.docx
+++ b/Labs/Lab 5/Lab 5_PID Controller Design.docx
@@ -677,215 +677,387 @@
       <w:r>
         <w:t>Experiment</w:t>
       </w:r>
+    </w:p>
+    <w:p>
+      <w:pPr>
+        <w:pStyle w:val="Heading4"/>
+        <w:numPr>
+          <w:ilvl w:val="3"/>
+          <w:numId w:val="3"/>
+        </w:numPr>
+        <w:ind w:left="2160" w:hanging="18"/>
+      </w:pPr>
+      <w:r>
+        <w:t>Analysis</w:t>
+      </w:r>
+    </w:p>
+    <w:p>
+      <w:pPr>
+        <w:pStyle w:val="Heading3"/>
+        <w:numPr>
+          <w:ilvl w:val="2"/>
+          <w:numId w:val="3"/>
+        </w:numPr>
+        <w:ind w:left="1440" w:firstLine="0"/>
+      </w:pPr>
+      <w:r>
+        <w:t>Kp = 0.04</w:t>
+      </w:r>
+    </w:p>
+    <w:p>
+      <w:pPr>
+        <w:pStyle w:val="Heading4"/>
+        <w:numPr>
+          <w:ilvl w:val="3"/>
+          <w:numId w:val="3"/>
+        </w:numPr>
+        <w:ind w:left="2160" w:hanging="18"/>
+      </w:pPr>
+      <w:r>
+        <w:t>Experiment</w:t>
+      </w:r>
+    </w:p>
+    <w:p>
+      <w:pPr>
+        <w:pStyle w:val="Heading4"/>
+        <w:numPr>
+          <w:ilvl w:val="3"/>
+          <w:numId w:val="3"/>
+        </w:numPr>
+        <w:ind w:left="2160" w:hanging="18"/>
+      </w:pPr>
+      <w:r>
+        <w:t>Analysis</w:t>
+      </w:r>
+    </w:p>
+    <w:p>
+      <w:pPr>
+        <w:pStyle w:val="Heading3"/>
+        <w:numPr>
+          <w:ilvl w:val="2"/>
+          <w:numId w:val="3"/>
+        </w:numPr>
+        <w:ind w:left="1440" w:firstLine="0"/>
+      </w:pPr>
+      <w:r>
+        <w:t>Kp = 0.0075</w:t>
+      </w:r>
+    </w:p>
+    <w:p>
+      <w:pPr>
+        <w:pStyle w:val="Heading4"/>
+        <w:numPr>
+          <w:ilvl w:val="3"/>
+          <w:numId w:val="3"/>
+        </w:numPr>
+        <w:ind w:left="2160" w:hanging="18"/>
+      </w:pPr>
+      <w:r>
+        <w:t>Experiment</w:t>
+      </w:r>
+    </w:p>
+    <w:p>
+      <w:pPr>
+        <w:pStyle w:val="Heading4"/>
+        <w:numPr>
+          <w:ilvl w:val="3"/>
+          <w:numId w:val="3"/>
+        </w:numPr>
+        <w:ind w:left="2160" w:hanging="18"/>
+      </w:pPr>
+      <w:r>
+        <w:t>Analysis</w:t>
+      </w:r>
+    </w:p>
+    <w:p>
+      <w:pPr>
+        <w:pStyle w:val="Heading2"/>
+        <w:numPr>
+          <w:ilvl w:val="1"/>
+          <w:numId w:val="3"/>
+        </w:numPr>
+        <w:ind w:left="360" w:firstLine="0"/>
+      </w:pPr>
+      <w:r>
+        <w:t xml:space="preserve">Wall Following with PD (Proportional and Derivative) Controller </w:t>
+      </w:r>
+    </w:p>
+    <w:p>
+      <w:pPr>
+        <w:pStyle w:val="Heading3"/>
+        <w:numPr>
+          <w:ilvl w:val="2"/>
+          <w:numId w:val="3"/>
+        </w:numPr>
+        <w:ind w:left="1440" w:firstLine="0"/>
+      </w:pPr>
+      <w:r>
+        <w:t>Algorithm</w:t>
+      </w:r>
+    </w:p>
+    <w:p>
+      <w:pPr>
+        <w:ind w:left="1440"/>
+      </w:pPr>
+      <w:r>
+        <w:rPr>
+          <w:noProof/>
+          <w:lang w:val="en-US"/>
+        </w:rPr>
+        <w:lastRenderedPageBreak/>
+        <w:drawing>
+          <wp:inline distT="0" distB="0" distL="0" distR="0" wp14:anchorId="5D4348C2" wp14:editId="13D03B00">
+            <wp:extent cx="5943600" cy="4766945"/>
+            <wp:effectExtent l="0" t="0" r="0" b="8255"/>
+            <wp:docPr id="2" name="Picture 2"/>
+            <wp:cNvGraphicFramePr>
+              <a:graphicFrameLocks xmlns:a="http://schemas.openxmlformats.org/drawingml/2006/main" noChangeAspect="1"/>
+            </wp:cNvGraphicFramePr>
+            <a:graphic xmlns:a="http://schemas.openxmlformats.org/drawingml/2006/main">
+              <a:graphicData uri="http://schemas.openxmlformats.org/drawingml/2006/picture">
+                <pic:pic xmlns:pic="http://schemas.openxmlformats.org/drawingml/2006/picture">
+                  <pic:nvPicPr>
+                    <pic:cNvPr id="0" name="Screen Shot 2019-10-01 at 11.12.51 AM.png"/>
+                    <pic:cNvPicPr/>
+                  </pic:nvPicPr>
+                  <pic:blipFill>
+                    <a:blip r:embed="rId11">
+                      <a:extLst>
+                        <a:ext uri="{28A0092B-C50C-407E-A947-70E740481C1C}">
+                          <a14:useLocalDpi xmlns:a14="http://schemas.microsoft.com/office/drawing/2010/main" val="0"/>
+                        </a:ext>
+                      </a:extLst>
+                    </a:blip>
+                    <a:stretch>
+                      <a:fillRect/>
+                    </a:stretch>
+                  </pic:blipFill>
+                  <pic:spPr>
+                    <a:xfrm>
+                      <a:off x="0" y="0"/>
+                      <a:ext cx="5943600" cy="4766945"/>
+                    </a:xfrm>
+                    <a:prstGeom prst="rect">
+                      <a:avLst/>
+                    </a:prstGeom>
+                  </pic:spPr>
+                </pic:pic>
+              </a:graphicData>
+            </a:graphic>
+          </wp:inline>
+        </w:drawing>
+      </w:r>
+    </w:p>
+    <w:p>
+      <w:pPr>
+        <w:pStyle w:val="Heading3"/>
+        <w:numPr>
+          <w:ilvl w:val="2"/>
+          <w:numId w:val="3"/>
+        </w:numPr>
+        <w:ind w:left="1440" w:firstLine="0"/>
+      </w:pPr>
+      <w:r>
+        <w:lastRenderedPageBreak/>
+        <w:t>Kp = 0.000075</w:t>
+      </w:r>
+    </w:p>
+    <w:p>
+      <w:pPr>
+        <w:pStyle w:val="Heading4"/>
+        <w:numPr>
+          <w:ilvl w:val="3"/>
+          <w:numId w:val="3"/>
+        </w:numPr>
+        <w:ind w:left="2160" w:hanging="18"/>
+      </w:pPr>
+      <w:r>
+        <w:t>Experiment</w:t>
+      </w:r>
+    </w:p>
+    <w:p>
+      <w:pPr>
+        <w:pStyle w:val="Heading4"/>
+        <w:numPr>
+          <w:ilvl w:val="3"/>
+          <w:numId w:val="3"/>
+        </w:numPr>
+        <w:ind w:left="2160" w:hanging="18"/>
+      </w:pPr>
+      <w:r>
+        <w:t>Analysis</w:t>
+      </w:r>
+    </w:p>
+    <w:p>
+      <w:pPr>
+        <w:pStyle w:val="Heading2"/>
+        <w:numPr>
+          <w:ilvl w:val="1"/>
+          <w:numId w:val="3"/>
+        </w:numPr>
+        <w:ind w:left="360" w:firstLine="0"/>
+      </w:pPr>
+      <w:r>
+        <w:t>Wall Following with PI (Proportional and Integral) Controller</w:t>
+      </w:r>
+    </w:p>
+    <w:p>
+      <w:pPr>
+        <w:pStyle w:val="Heading3"/>
+        <w:numPr>
+          <w:ilvl w:val="2"/>
+          <w:numId w:val="3"/>
+        </w:numPr>
+        <w:ind w:left="1440" w:firstLine="0"/>
+      </w:pPr>
+      <w:r>
+        <w:t>Algorithm</w:t>
+      </w:r>
+    </w:p>
+    <w:p>
+      <w:pPr>
+        <w:ind w:left="1098" w:firstLine="342"/>
+      </w:pPr>
+      <w:r>
+        <w:rPr>
+          <w:noProof/>
+          <w:lang w:val="en-US"/>
+        </w:rPr>
+        <w:drawing>
+          <wp:inline distT="0" distB="0" distL="0" distR="0" wp14:anchorId="3B3FF541" wp14:editId="2C305CF5">
+            <wp:extent cx="5943600" cy="4845050"/>
+            <wp:effectExtent l="0" t="0" r="0" b="6350"/>
+            <wp:docPr id="3" name="Picture 3"/>
+            <wp:cNvGraphicFramePr>
+              <a:graphicFrameLocks xmlns:a="http://schemas.openxmlformats.org/drawingml/2006/main" noChangeAspect="1"/>
+            </wp:cNvGraphicFramePr>
+            <a:graphic xmlns:a="http://schemas.openxmlformats.org/drawingml/2006/main">
+              <a:graphicData uri="http://schemas.openxmlformats.org/drawingml/2006/picture">
+                <pic:pic xmlns:pic="http://schemas.openxmlformats.org/drawingml/2006/picture">
+                  <pic:nvPicPr>
+                    <pic:cNvPr id="0" name="Screen Shot 2019-10-01 at 11.13.05 AM.png"/>
+                    <pic:cNvPicPr/>
+                  </pic:nvPicPr>
+                  <pic:blipFill>
+                    <a:blip r:embed="rId12">
+                      <a:extLst>
+                        <a:ext uri="{28A0092B-C50C-407E-A947-70E740481C1C}">
+                          <a14:useLocalDpi xmlns:a14="http://schemas.microsoft.com/office/drawing/2010/main" val="0"/>
+                        </a:ext>
+                      </a:extLst>
+                    </a:blip>
+                    <a:stretch>
+                      <a:fillRect/>
+                    </a:stretch>
+                  </pic:blipFill>
+                  <pic:spPr>
+                    <a:xfrm>
+                      <a:off x="0" y="0"/>
+                      <a:ext cx="5943600" cy="4845050"/>
+                    </a:xfrm>
+                    <a:prstGeom prst="rect">
+                      <a:avLst/>
+                    </a:prstGeom>
+                  </pic:spPr>
+                </pic:pic>
+              </a:graphicData>
+            </a:graphic>
+          </wp:inline>
+        </w:drawing>
+      </w:r>
+    </w:p>
+    <w:p>
+      <w:pPr>
+        <w:pStyle w:val="Heading3"/>
+        <w:numPr>
+          <w:ilvl w:val="2"/>
+          <w:numId w:val="3"/>
+        </w:numPr>
+        <w:ind w:left="1440" w:firstLine="0"/>
+      </w:pPr>
+      <w:r>
+        <w:lastRenderedPageBreak/>
+        <w:t>Kp = 0.000075</w:t>
+      </w:r>
+    </w:p>
+    <w:p>
+      <w:pPr>
+        <w:pStyle w:val="Heading2"/>
+        <w:numPr>
+          <w:ilvl w:val="1"/>
+          <w:numId w:val="3"/>
+        </w:numPr>
+        <w:ind w:left="360" w:firstLine="18"/>
+      </w:pPr>
+      <w:r>
+        <w:t>Wall Following with PID (Proportional, Integral, and Derivative) Controller</w:t>
+      </w:r>
+    </w:p>
+    <w:p>
+      <w:pPr>
+        <w:pStyle w:val="Heading3"/>
+        <w:numPr>
+          <w:ilvl w:val="2"/>
+          <w:numId w:val="3"/>
+        </w:numPr>
+        <w:ind w:left="1440" w:firstLine="0"/>
+      </w:pPr>
       <w:bookmarkStart w:id="4" w:name="_GoBack"/>
       <w:bookmarkEnd w:id="4"/>
-    </w:p>
-    <w:p>
-      <w:pPr>
-        <w:pStyle w:val="Heading4"/>
-        <w:numPr>
-          <w:ilvl w:val="3"/>
-          <w:numId w:val="3"/>
-        </w:numPr>
-        <w:ind w:left="2160" w:hanging="18"/>
-      </w:pPr>
-      <w:r>
-        <w:t>Analysis</w:t>
-      </w:r>
-    </w:p>
-    <w:p>
-      <w:pPr>
-        <w:pStyle w:val="Heading3"/>
-        <w:numPr>
-          <w:ilvl w:val="2"/>
-          <w:numId w:val="3"/>
-        </w:numPr>
-        <w:ind w:left="1440" w:firstLine="0"/>
-      </w:pPr>
-      <w:r>
-        <w:t>Kp = 0.04</w:t>
-      </w:r>
-    </w:p>
-    <w:p>
-      <w:pPr>
-        <w:pStyle w:val="Heading4"/>
-        <w:numPr>
-          <w:ilvl w:val="3"/>
-          <w:numId w:val="3"/>
-        </w:numPr>
-        <w:ind w:left="2160" w:hanging="18"/>
-      </w:pPr>
-      <w:r>
-        <w:t>Experiment</w:t>
-      </w:r>
-    </w:p>
-    <w:p>
-      <w:pPr>
-        <w:pStyle w:val="Heading4"/>
-        <w:numPr>
-          <w:ilvl w:val="3"/>
-          <w:numId w:val="3"/>
-        </w:numPr>
-        <w:ind w:left="2160" w:hanging="18"/>
-      </w:pPr>
-      <w:r>
-        <w:t>Analysis</w:t>
-      </w:r>
-    </w:p>
-    <w:p>
-      <w:pPr>
-        <w:pStyle w:val="Heading3"/>
-        <w:numPr>
-          <w:ilvl w:val="2"/>
-          <w:numId w:val="3"/>
-        </w:numPr>
-        <w:ind w:left="1440" w:firstLine="0"/>
-      </w:pPr>
-      <w:r>
-        <w:t>Kp = 0.0075</w:t>
-      </w:r>
-    </w:p>
-    <w:p>
-      <w:pPr>
-        <w:pStyle w:val="Heading4"/>
-        <w:numPr>
-          <w:ilvl w:val="3"/>
-          <w:numId w:val="3"/>
-        </w:numPr>
-        <w:ind w:left="2160" w:hanging="18"/>
-      </w:pPr>
-      <w:r>
-        <w:t>Experiment</w:t>
-      </w:r>
-    </w:p>
-    <w:p>
-      <w:pPr>
-        <w:pStyle w:val="Heading4"/>
-        <w:numPr>
-          <w:ilvl w:val="3"/>
-          <w:numId w:val="3"/>
-        </w:numPr>
-        <w:ind w:left="2160" w:hanging="18"/>
-      </w:pPr>
-      <w:r>
-        <w:t>Analysis</w:t>
-      </w:r>
-    </w:p>
-    <w:p>
-      <w:pPr>
-        <w:pStyle w:val="Heading2"/>
-        <w:numPr>
-          <w:ilvl w:val="1"/>
-          <w:numId w:val="3"/>
-        </w:numPr>
-        <w:ind w:left="360" w:firstLine="0"/>
-      </w:pPr>
-      <w:r>
-        <w:t xml:space="preserve">Wall Following with PD (Proportional and Derivative) Controller </w:t>
-      </w:r>
-    </w:p>
-    <w:p>
-      <w:pPr>
-        <w:pStyle w:val="Heading3"/>
-        <w:numPr>
-          <w:ilvl w:val="2"/>
-          <w:numId w:val="3"/>
-        </w:numPr>
-        <w:ind w:left="1440" w:firstLine="0"/>
-      </w:pPr>
       <w:r>
         <w:t>Algorithm</w:t>
       </w:r>
     </w:p>
     <w:p>
       <w:pPr>
-        <w:pStyle w:val="Heading3"/>
-        <w:numPr>
-          <w:ilvl w:val="2"/>
-          <w:numId w:val="3"/>
-        </w:numPr>
-        <w:ind w:left="1440" w:firstLine="0"/>
-      </w:pPr>
-      <w:r>
-        <w:t>Kp = 0.000075</w:t>
-      </w:r>
-    </w:p>
-    <w:p>
-      <w:pPr>
-        <w:pStyle w:val="Heading4"/>
-        <w:numPr>
-          <w:ilvl w:val="3"/>
-          <w:numId w:val="3"/>
-        </w:numPr>
-        <w:ind w:left="2160" w:hanging="18"/>
-      </w:pPr>
-      <w:r>
-        <w:t>Experiment</w:t>
-      </w:r>
-    </w:p>
-    <w:p>
-      <w:pPr>
-        <w:pStyle w:val="Heading4"/>
-        <w:numPr>
-          <w:ilvl w:val="3"/>
-          <w:numId w:val="3"/>
-        </w:numPr>
-        <w:ind w:left="2160" w:hanging="18"/>
-      </w:pPr>
-      <w:r>
-        <w:t>Analysis</w:t>
-      </w:r>
-    </w:p>
-    <w:p>
-      <w:pPr>
-        <w:pStyle w:val="Heading2"/>
-        <w:numPr>
-          <w:ilvl w:val="1"/>
-          <w:numId w:val="3"/>
-        </w:numPr>
-        <w:ind w:left="360" w:firstLine="0"/>
-      </w:pPr>
-      <w:r>
-        <w:t>Wall Following with PI (Proportional and Integral) Controller</w:t>
-      </w:r>
-    </w:p>
-    <w:p>
-      <w:pPr>
-        <w:pStyle w:val="Heading3"/>
-        <w:numPr>
-          <w:ilvl w:val="2"/>
-          <w:numId w:val="3"/>
-        </w:numPr>
-        <w:ind w:left="1440" w:firstLine="0"/>
-      </w:pPr>
-      <w:r>
-        <w:t>Algorithm</w:t>
-      </w:r>
-    </w:p>
-    <w:p>
-      <w:pPr>
-        <w:pStyle w:val="Heading2"/>
-        <w:numPr>
-          <w:ilvl w:val="1"/>
-          <w:numId w:val="3"/>
-        </w:numPr>
-        <w:ind w:left="360" w:firstLine="18"/>
-      </w:pPr>
-      <w:r>
-        <w:t>Wall Following with PID (Proportional, Integral, and Derivative) Controller</w:t>
-      </w:r>
-    </w:p>
-    <w:p>
-      <w:pPr>
-        <w:pStyle w:val="Heading3"/>
-        <w:numPr>
-          <w:ilvl w:val="2"/>
-          <w:numId w:val="3"/>
-        </w:numPr>
-        <w:ind w:left="1440" w:firstLine="0"/>
-      </w:pPr>
-      <w:r>
-        <w:t>Algorithm</w:t>
+        <w:ind w:left="1440"/>
+      </w:pPr>
+      <w:r>
+        <w:rPr>
+          <w:noProof/>
+          <w:lang w:val="en-US"/>
+        </w:rPr>
+        <w:drawing>
+          <wp:inline distT="0" distB="0" distL="0" distR="0" wp14:anchorId="29643576" wp14:editId="30CCC3BE">
+            <wp:extent cx="5943600" cy="4087495"/>
+            <wp:effectExtent l="0" t="0" r="0" b="1905"/>
+            <wp:docPr id="4" name="Picture 4"/>
+            <wp:cNvGraphicFramePr>
+              <a:graphicFrameLocks xmlns:a="http://schemas.openxmlformats.org/drawingml/2006/main" noChangeAspect="1"/>
+            </wp:cNvGraphicFramePr>
+            <a:graphic xmlns:a="http://schemas.openxmlformats.org/drawingml/2006/main">
+              <a:graphicData uri="http://schemas.openxmlformats.org/drawingml/2006/picture">
+                <pic:pic xmlns:pic="http://schemas.openxmlformats.org/drawingml/2006/picture">
+                  <pic:nvPicPr>
+                    <pic:cNvPr id="0" name="Screen Shot 2019-10-01 at 11.13.22 AM.png"/>
+                    <pic:cNvPicPr/>
+                  </pic:nvPicPr>
+                  <pic:blipFill>
+                    <a:blip r:embed="rId13">
+                      <a:extLst>
+                        <a:ext uri="{28A0092B-C50C-407E-A947-70E740481C1C}">
+                          <a14:useLocalDpi xmlns:a14="http://schemas.microsoft.com/office/drawing/2010/main" val="0"/>
+                        </a:ext>
+                      </a:extLst>
+                    </a:blip>
+                    <a:stretch>
+                      <a:fillRect/>
+                    </a:stretch>
+                  </pic:blipFill>
+                  <pic:spPr>
+                    <a:xfrm>
+                      <a:off x="0" y="0"/>
+                      <a:ext cx="5943600" cy="4087495"/>
+                    </a:xfrm>
+                    <a:prstGeom prst="rect">
+                      <a:avLst/>
+                    </a:prstGeom>
+                  </pic:spPr>
+                </pic:pic>
+              </a:graphicData>
+            </a:graphic>
+          </wp:inline>
+        </w:drawing>
       </w:r>
     </w:p>
     <w:p>
@@ -899,7 +1071,6 @@
       <w:bookmarkStart w:id="5" w:name="_hspxedvklezu" w:colFirst="0" w:colLast="0"/>
       <w:bookmarkEnd w:id="5"/>
       <w:r>
-        <w:lastRenderedPageBreak/>
         <w:t xml:space="preserve">Conclusion </w:t>
       </w:r>
     </w:p>

</xml_diff>